<commit_message>
Updated the Test Plan for SwagLabs
Created additional test scenarios for the full web page functionalities.
</commit_message>
<xml_diff>
--- a/SwagLabsDocumentation/SwagLabs_TestPlan.docx
+++ b/SwagLabsDocumentation/SwagLabs_TestPlan.docx
@@ -249,7 +249,7 @@
           <w:r>
             <w:fldChar w:fldCharType="separate"/>
           </w:r>
-          <w:hyperlink w:anchor="_Toc167166137" w:history="1">
+          <w:hyperlink w:anchor="_Toc167530602" w:history="1">
             <w:r>
               <w:rPr>
                 <w:rStyle w:val="Hiperveza"/>
@@ -276,7 +276,7 @@
                 <w:noProof/>
                 <w:webHidden/>
               </w:rPr>
-              <w:instrText xml:space="preserve"> PAGEREF _Toc167166137 \h </w:instrText>
+              <w:instrText xml:space="preserve"> PAGEREF _Toc167530602 \h </w:instrText>
             </w:r>
             <w:r>
               <w:rPr>
@@ -318,7 +318,7 @@
               <w:noProof/>
             </w:rPr>
           </w:pPr>
-          <w:hyperlink w:anchor="_Toc167166138" w:history="1">
+          <w:hyperlink w:anchor="_Toc167530603" w:history="1">
             <w:r>
               <w:rPr>
                 <w:rStyle w:val="Hiperveza"/>
@@ -345,7 +345,7 @@
                 <w:noProof/>
                 <w:webHidden/>
               </w:rPr>
-              <w:instrText xml:space="preserve"> PAGEREF _Toc167166138 \h </w:instrText>
+              <w:instrText xml:space="preserve"> PAGEREF _Toc167530603 \h </w:instrText>
             </w:r>
             <w:r>
               <w:rPr>
@@ -387,7 +387,7 @@
               <w:noProof/>
             </w:rPr>
           </w:pPr>
-          <w:hyperlink w:anchor="_Toc167166139" w:history="1">
+          <w:hyperlink w:anchor="_Toc167530604" w:history="1">
             <w:r>
               <w:rPr>
                 <w:rStyle w:val="Hiperveza"/>
@@ -414,7 +414,7 @@
                 <w:noProof/>
                 <w:webHidden/>
               </w:rPr>
-              <w:instrText xml:space="preserve"> PAGEREF _Toc167166139 \h </w:instrText>
+              <w:instrText xml:space="preserve"> PAGEREF _Toc167530604 \h </w:instrText>
             </w:r>
             <w:r>
               <w:rPr>
@@ -456,7 +456,7 @@
               <w:noProof/>
             </w:rPr>
           </w:pPr>
-          <w:hyperlink w:anchor="_Toc167166140" w:history="1">
+          <w:hyperlink w:anchor="_Toc167530605" w:history="1">
             <w:r>
               <w:rPr>
                 <w:rStyle w:val="Hiperveza"/>
@@ -483,7 +483,7 @@
                 <w:noProof/>
                 <w:webHidden/>
               </w:rPr>
-              <w:instrText xml:space="preserve"> PAGEREF _Toc167166140 \h </w:instrText>
+              <w:instrText xml:space="preserve"> PAGEREF _Toc167530605 \h </w:instrText>
             </w:r>
             <w:r>
               <w:rPr>
@@ -525,7 +525,7 @@
               <w:noProof/>
             </w:rPr>
           </w:pPr>
-          <w:hyperlink w:anchor="_Toc167166141" w:history="1">
+          <w:hyperlink w:anchor="_Toc167530606" w:history="1">
             <w:r>
               <w:rPr>
                 <w:rStyle w:val="Hiperveza"/>
@@ -552,7 +552,7 @@
                 <w:noProof/>
                 <w:webHidden/>
               </w:rPr>
-              <w:instrText xml:space="preserve"> PAGEREF _Toc167166141 \h </w:instrText>
+              <w:instrText xml:space="preserve"> PAGEREF _Toc167530606 \h </w:instrText>
             </w:r>
             <w:r>
               <w:rPr>
@@ -594,7 +594,7 @@
               <w:noProof/>
             </w:rPr>
           </w:pPr>
-          <w:hyperlink w:anchor="_Toc167166142" w:history="1">
+          <w:hyperlink w:anchor="_Toc167530607" w:history="1">
             <w:r>
               <w:rPr>
                 <w:rStyle w:val="Hiperveza"/>
@@ -621,7 +621,7 @@
                 <w:noProof/>
                 <w:webHidden/>
               </w:rPr>
-              <w:instrText xml:space="preserve"> PAGEREF _Toc167166142 \h </w:instrText>
+              <w:instrText xml:space="preserve"> PAGEREF _Toc167530607 \h </w:instrText>
             </w:r>
             <w:r>
               <w:rPr>
@@ -663,7 +663,7 @@
               <w:noProof/>
             </w:rPr>
           </w:pPr>
-          <w:hyperlink w:anchor="_Toc167166143" w:history="1">
+          <w:hyperlink w:anchor="_Toc167530608" w:history="1">
             <w:r>
               <w:rPr>
                 <w:rStyle w:val="Hiperveza"/>
@@ -690,7 +690,7 @@
                 <w:noProof/>
                 <w:webHidden/>
               </w:rPr>
-              <w:instrText xml:space="preserve"> PAGEREF _Toc167166143 \h </w:instrText>
+              <w:instrText xml:space="preserve"> PAGEREF _Toc167530608 \h </w:instrText>
             </w:r>
             <w:r>
               <w:rPr>
@@ -732,7 +732,7 @@
               <w:noProof/>
             </w:rPr>
           </w:pPr>
-          <w:hyperlink w:anchor="_Toc167166144" w:history="1">
+          <w:hyperlink w:anchor="_Toc167530609" w:history="1">
             <w:r>
               <w:rPr>
                 <w:rStyle w:val="Hiperveza"/>
@@ -759,7 +759,7 @@
                 <w:noProof/>
                 <w:webHidden/>
               </w:rPr>
-              <w:instrText xml:space="preserve"> PAGEREF _Toc167166144 \h </w:instrText>
+              <w:instrText xml:space="preserve"> PAGEREF _Toc167530609 \h </w:instrText>
             </w:r>
             <w:r>
               <w:rPr>
@@ -801,7 +801,7 @@
               <w:noProof/>
             </w:rPr>
           </w:pPr>
-          <w:hyperlink w:anchor="_Toc167166145" w:history="1">
+          <w:hyperlink w:anchor="_Toc167530610" w:history="1">
             <w:r>
               <w:rPr>
                 <w:rStyle w:val="Hiperveza"/>
@@ -828,7 +828,7 @@
                 <w:noProof/>
                 <w:webHidden/>
               </w:rPr>
-              <w:instrText xml:space="preserve"> PAGEREF _Toc167166145 \h </w:instrText>
+              <w:instrText xml:space="preserve"> PAGEREF _Toc167530610 \h </w:instrText>
             </w:r>
             <w:r>
               <w:rPr>
@@ -870,7 +870,7 @@
               <w:noProof/>
             </w:rPr>
           </w:pPr>
-          <w:hyperlink w:anchor="_Toc167166146" w:history="1">
+          <w:hyperlink w:anchor="_Toc167530611" w:history="1">
             <w:r>
               <w:rPr>
                 <w:rStyle w:val="Hiperveza"/>
@@ -897,7 +897,7 @@
                 <w:noProof/>
                 <w:webHidden/>
               </w:rPr>
-              <w:instrText xml:space="preserve"> PAGEREF _Toc167166146 \h </w:instrText>
+              <w:instrText xml:space="preserve"> PAGEREF _Toc167530611 \h </w:instrText>
             </w:r>
             <w:r>
               <w:rPr>
@@ -917,7 +917,7 @@
                 <w:noProof/>
                 <w:webHidden/>
               </w:rPr>
-              <w:t>5</w:t>
+              <w:t>8</w:t>
             </w:r>
             <w:r>
               <w:rPr>
@@ -939,7 +939,7 @@
               <w:noProof/>
             </w:rPr>
           </w:pPr>
-          <w:hyperlink w:anchor="_Toc167166147" w:history="1">
+          <w:hyperlink w:anchor="_Toc167530612" w:history="1">
             <w:r>
               <w:rPr>
                 <w:rStyle w:val="Hiperveza"/>
@@ -966,7 +966,7 @@
                 <w:noProof/>
                 <w:webHidden/>
               </w:rPr>
-              <w:instrText xml:space="preserve"> PAGEREF _Toc167166147 \h </w:instrText>
+              <w:instrText xml:space="preserve"> PAGEREF _Toc167530612 \h </w:instrText>
             </w:r>
             <w:r>
               <w:rPr>
@@ -986,7 +986,7 @@
                 <w:noProof/>
                 <w:webHidden/>
               </w:rPr>
-              <w:t>5</w:t>
+              <w:t>8</w:t>
             </w:r>
             <w:r>
               <w:rPr>
@@ -1020,7 +1020,7 @@
         <w:pStyle w:val="Naslov1"/>
         <w:jc w:val="both"/>
       </w:pPr>
-      <w:bookmarkStart w:id="0" w:name="_Toc167166137"/>
+      <w:bookmarkStart w:id="0" w:name="_Toc167530602"/>
       <w:r>
         <w:lastRenderedPageBreak/>
         <w:t>1. Introduction</w:t>
@@ -1081,7 +1081,7 @@
         <w:pStyle w:val="Naslov1"/>
         <w:jc w:val="both"/>
       </w:pPr>
-      <w:bookmarkStart w:id="1" w:name="_Toc167166138"/>
+      <w:bookmarkStart w:id="1" w:name="_Toc167530603"/>
       <w:r>
         <w:t>2.</w:t>
       </w:r>
@@ -1396,7 +1396,7 @@
         <w:pStyle w:val="Naslov1"/>
         <w:jc w:val="both"/>
       </w:pPr>
-      <w:bookmarkStart w:id="2" w:name="_Toc167166139"/>
+      <w:bookmarkStart w:id="2" w:name="_Toc167530604"/>
       <w:r>
         <w:t>3</w:t>
       </w:r>
@@ -1410,7 +1410,7 @@
         <w:pStyle w:val="Naslov2"/>
         <w:jc w:val="both"/>
       </w:pPr>
-      <w:bookmarkStart w:id="3" w:name="_Toc167166140"/>
+      <w:bookmarkStart w:id="3" w:name="_Toc167530605"/>
       <w:r>
         <w:t>3</w:t>
       </w:r>
@@ -1612,7 +1612,7 @@
         <w:pStyle w:val="Naslov2"/>
         <w:jc w:val="both"/>
       </w:pPr>
-      <w:bookmarkStart w:id="4" w:name="_Toc167166141"/>
+      <w:bookmarkStart w:id="4" w:name="_Toc167530606"/>
       <w:r>
         <w:t>3</w:t>
       </w:r>
@@ -1692,7 +1692,7 @@
         <w:pStyle w:val="Naslov2"/>
         <w:jc w:val="both"/>
       </w:pPr>
-      <w:bookmarkStart w:id="5" w:name="_Toc167166142"/>
+      <w:bookmarkStart w:id="5" w:name="_Toc167530607"/>
       <w:r>
         <w:t>3.3 Installation and Setup</w:t>
       </w:r>
@@ -1798,7 +1798,7 @@
         <w:pStyle w:val="Naslov1"/>
         <w:jc w:val="both"/>
       </w:pPr>
-      <w:bookmarkStart w:id="6" w:name="_Toc167166143"/>
+      <w:bookmarkStart w:id="6" w:name="_Toc167530608"/>
       <w:r>
         <w:t>4</w:t>
       </w:r>
@@ -2007,7 +2007,7 @@
         <w:pStyle w:val="Naslov1"/>
         <w:jc w:val="both"/>
       </w:pPr>
-      <w:bookmarkStart w:id="7" w:name="_Toc167166144"/>
+      <w:bookmarkStart w:id="7" w:name="_Toc167530609"/>
       <w:r>
         <w:t>5</w:t>
       </w:r>
@@ -2106,6 +2106,13 @@
         </w:rPr>
         <w:t>o</w:t>
       </w:r>
+      <w:r>
+        <w:rPr>
+          <w:sz w:val="24"/>
+          <w:szCs w:val="24"/>
+        </w:rPr>
+        <w:t xml:space="preserve"> and Excel </w:t>
+      </w:r>
     </w:p>
     <w:p>
       <w:pPr>
@@ -2146,7 +2153,14 @@
           <w:sz w:val="24"/>
           <w:szCs w:val="24"/>
         </w:rPr>
-        <w:t>analyze and report test results, addressing issues promptly to ensure application quality</w:t>
+        <w:t>A</w:t>
+      </w:r>
+      <w:r>
+        <w:rPr>
+          <w:sz w:val="24"/>
+          <w:szCs w:val="24"/>
+        </w:rPr>
+        <w:t>nalyze and report test results, addressing issues promptly to ensure application quality</w:t>
       </w:r>
     </w:p>
     <w:p>
@@ -2247,12 +2261,775 @@
         <w:pStyle w:val="Naslov1"/>
         <w:jc w:val="both"/>
       </w:pPr>
-      <w:bookmarkStart w:id="8" w:name="_Toc167166145"/>
+      <w:bookmarkStart w:id="8" w:name="_Toc167530610"/>
       <w:r>
         <w:lastRenderedPageBreak/>
         <w:t>6. Test Plan Outline</w:t>
       </w:r>
       <w:bookmarkEnd w:id="8"/>
+    </w:p>
+    <w:p>
+      <w:r>
+        <w:t xml:space="preserve">The following tables serve to roughly outline the Test Scenarios for the web page. </w:t>
+      </w:r>
+    </w:p>
+    <w:p/>
+    <w:tbl>
+      <w:tblPr>
+        <w:tblStyle w:val="Tamnatablicareetke5"/>
+        <w:tblW w:w="0" w:type="auto"/>
+        <w:tblLook w:val="04A0" w:firstRow="1" w:lastRow="0" w:firstColumn="1" w:lastColumn="0" w:noHBand="0" w:noVBand="1"/>
+      </w:tblPr>
+      <w:tblGrid>
+        <w:gridCol w:w="422"/>
+        <w:gridCol w:w="2073"/>
+        <w:gridCol w:w="3724"/>
+        <w:gridCol w:w="3131"/>
+      </w:tblGrid>
+      <w:tr>
+        <w:trPr>
+          <w:cnfStyle w:val="100000000000" w:firstRow="1" w:lastRow="0" w:firstColumn="0" w:lastColumn="0" w:oddVBand="0" w:evenVBand="0" w:oddHBand="0" w:evenHBand="0" w:firstRowFirstColumn="0" w:firstRowLastColumn="0" w:lastRowFirstColumn="0" w:lastRowLastColumn="0"/>
+          <w:trHeight w:val="426"/>
+        </w:trPr>
+        <w:tc>
+          <w:tcPr>
+            <w:cnfStyle w:val="001000000000" w:firstRow="0" w:lastRow="0" w:firstColumn="1" w:lastColumn="0" w:oddVBand="0" w:evenVBand="0" w:oddHBand="0" w:evenHBand="0" w:firstRowFirstColumn="0" w:firstRowLastColumn="0" w:lastRowFirstColumn="0" w:lastRowLastColumn="0"/>
+            <w:tcW w:w="422" w:type="dxa"/>
+          </w:tcPr>
+          <w:p>
+            <w:pPr>
+              <w:jc w:val="both"/>
+              <w:rPr>
+                <w:sz w:val="24"/>
+                <w:szCs w:val="24"/>
+              </w:rPr>
+            </w:pPr>
+            <w:r>
+              <w:rPr>
+                <w:sz w:val="24"/>
+                <w:szCs w:val="24"/>
+              </w:rPr>
+              <w:t>#</w:t>
+            </w:r>
+          </w:p>
+        </w:tc>
+        <w:tc>
+          <w:tcPr>
+            <w:tcW w:w="2073" w:type="dxa"/>
+          </w:tcPr>
+          <w:p>
+            <w:pPr>
+              <w:jc w:val="center"/>
+              <w:cnfStyle w:val="100000000000" w:firstRow="1" w:lastRow="0" w:firstColumn="0" w:lastColumn="0" w:oddVBand="0" w:evenVBand="0" w:oddHBand="0" w:evenHBand="0" w:firstRowFirstColumn="0" w:firstRowLastColumn="0" w:lastRowFirstColumn="0" w:lastRowLastColumn="0"/>
+              <w:rPr>
+                <w:sz w:val="24"/>
+                <w:szCs w:val="24"/>
+              </w:rPr>
+            </w:pPr>
+            <w:r>
+              <w:rPr>
+                <w:sz w:val="24"/>
+                <w:szCs w:val="24"/>
+              </w:rPr>
+              <w:t xml:space="preserve">Login </w:t>
+            </w:r>
+            <w:r>
+              <w:rPr>
+                <w:sz w:val="24"/>
+                <w:szCs w:val="24"/>
+              </w:rPr>
+              <w:t xml:space="preserve">Page </w:t>
+            </w:r>
+            <w:r>
+              <w:rPr>
+                <w:sz w:val="24"/>
+                <w:szCs w:val="24"/>
+              </w:rPr>
+              <w:t>Test Scenario</w:t>
+            </w:r>
+          </w:p>
+        </w:tc>
+        <w:tc>
+          <w:tcPr>
+            <w:tcW w:w="3724" w:type="dxa"/>
+          </w:tcPr>
+          <w:p>
+            <w:pPr>
+              <w:jc w:val="center"/>
+              <w:cnfStyle w:val="100000000000" w:firstRow="1" w:lastRow="0" w:firstColumn="0" w:lastColumn="0" w:oddVBand="0" w:evenVBand="0" w:oddHBand="0" w:evenHBand="0" w:firstRowFirstColumn="0" w:firstRowLastColumn="0" w:lastRowFirstColumn="0" w:lastRowLastColumn="0"/>
+              <w:rPr>
+                <w:sz w:val="24"/>
+                <w:szCs w:val="24"/>
+              </w:rPr>
+            </w:pPr>
+            <w:r>
+              <w:rPr>
+                <w:sz w:val="24"/>
+                <w:szCs w:val="24"/>
+              </w:rPr>
+              <w:t>Steps to Execute</w:t>
+            </w:r>
+          </w:p>
+        </w:tc>
+        <w:tc>
+          <w:tcPr>
+            <w:tcW w:w="3131" w:type="dxa"/>
+          </w:tcPr>
+          <w:p>
+            <w:pPr>
+              <w:jc w:val="center"/>
+              <w:cnfStyle w:val="100000000000" w:firstRow="1" w:lastRow="0" w:firstColumn="0" w:lastColumn="0" w:oddVBand="0" w:evenVBand="0" w:oddHBand="0" w:evenHBand="0" w:firstRowFirstColumn="0" w:firstRowLastColumn="0" w:lastRowFirstColumn="0" w:lastRowLastColumn="0"/>
+              <w:rPr>
+                <w:sz w:val="24"/>
+                <w:szCs w:val="24"/>
+              </w:rPr>
+            </w:pPr>
+            <w:r>
+              <w:rPr>
+                <w:sz w:val="24"/>
+                <w:szCs w:val="24"/>
+              </w:rPr>
+              <w:t>Expected Result</w:t>
+            </w:r>
+          </w:p>
+        </w:tc>
+      </w:tr>
+      <w:tr>
+        <w:trPr>
+          <w:cnfStyle w:val="000000100000" w:firstRow="0" w:lastRow="0" w:firstColumn="0" w:lastColumn="0" w:oddVBand="0" w:evenVBand="0" w:oddHBand="1" w:evenHBand="0" w:firstRowFirstColumn="0" w:firstRowLastColumn="0" w:lastRowFirstColumn="0" w:lastRowLastColumn="0"/>
+          <w:trHeight w:val="430"/>
+        </w:trPr>
+        <w:tc>
+          <w:tcPr>
+            <w:cnfStyle w:val="001000000000" w:firstRow="0" w:lastRow="0" w:firstColumn="1" w:lastColumn="0" w:oddVBand="0" w:evenVBand="0" w:oddHBand="0" w:evenHBand="0" w:firstRowFirstColumn="0" w:firstRowLastColumn="0" w:lastRowFirstColumn="0" w:lastRowLastColumn="0"/>
+            <w:tcW w:w="422" w:type="dxa"/>
+          </w:tcPr>
+          <w:p>
+            <w:pPr>
+              <w:jc w:val="both"/>
+              <w:rPr>
+                <w:sz w:val="24"/>
+                <w:szCs w:val="24"/>
+              </w:rPr>
+            </w:pPr>
+            <w:r>
+              <w:rPr>
+                <w:sz w:val="24"/>
+                <w:szCs w:val="24"/>
+              </w:rPr>
+              <w:t>1.</w:t>
+            </w:r>
+          </w:p>
+        </w:tc>
+        <w:tc>
+          <w:tcPr>
+            <w:tcW w:w="2073" w:type="dxa"/>
+          </w:tcPr>
+          <w:p>
+            <w:pPr>
+              <w:cnfStyle w:val="000000100000" w:firstRow="0" w:lastRow="0" w:firstColumn="0" w:lastColumn="0" w:oddVBand="0" w:evenVBand="0" w:oddHBand="1" w:evenHBand="0" w:firstRowFirstColumn="0" w:firstRowLastColumn="0" w:lastRowFirstColumn="0" w:lastRowLastColumn="0"/>
+              <w:rPr>
+                <w:sz w:val="24"/>
+                <w:szCs w:val="24"/>
+              </w:rPr>
+            </w:pPr>
+            <w:r>
+              <w:rPr>
+                <w:sz w:val="24"/>
+                <w:szCs w:val="24"/>
+              </w:rPr>
+              <w:t>Verify Login Form – Enabled Elements</w:t>
+            </w:r>
+          </w:p>
+        </w:tc>
+        <w:tc>
+          <w:tcPr>
+            <w:tcW w:w="3724" w:type="dxa"/>
+          </w:tcPr>
+          <w:p>
+            <w:pPr>
+              <w:cnfStyle w:val="000000100000" w:firstRow="0" w:lastRow="0" w:firstColumn="0" w:lastColumn="0" w:oddVBand="0" w:evenVBand="0" w:oddHBand="1" w:evenHBand="0" w:firstRowFirstColumn="0" w:firstRowLastColumn="0" w:lastRowFirstColumn="0" w:lastRowLastColumn="0"/>
+              <w:rPr>
+                <w:sz w:val="24"/>
+                <w:szCs w:val="24"/>
+              </w:rPr>
+            </w:pPr>
+            <w:r>
+              <w:rPr>
+                <w:sz w:val="24"/>
+                <w:szCs w:val="24"/>
+              </w:rPr>
+              <w:t xml:space="preserve">1. Navigate to the login page </w:t>
+            </w:r>
+          </w:p>
+          <w:p>
+            <w:pPr>
+              <w:cnfStyle w:val="000000100000" w:firstRow="0" w:lastRow="0" w:firstColumn="0" w:lastColumn="0" w:oddVBand="0" w:evenVBand="0" w:oddHBand="1" w:evenHBand="0" w:firstRowFirstColumn="0" w:firstRowLastColumn="0" w:lastRowFirstColumn="0" w:lastRowLastColumn="0"/>
+              <w:rPr>
+                <w:sz w:val="24"/>
+                <w:szCs w:val="24"/>
+              </w:rPr>
+            </w:pPr>
+            <w:r>
+              <w:rPr>
+                <w:sz w:val="24"/>
+                <w:szCs w:val="24"/>
+              </w:rPr>
+              <w:t>2. Verify if both username and password fields, and login button are displayed and enabled.</w:t>
+            </w:r>
+          </w:p>
+        </w:tc>
+        <w:tc>
+          <w:tcPr>
+            <w:tcW w:w="3131" w:type="dxa"/>
+          </w:tcPr>
+          <w:p>
+            <w:pPr>
+              <w:cnfStyle w:val="000000100000" w:firstRow="0" w:lastRow="0" w:firstColumn="0" w:lastColumn="0" w:oddVBand="0" w:evenVBand="0" w:oddHBand="1" w:evenHBand="0" w:firstRowFirstColumn="0" w:firstRowLastColumn="0" w:lastRowFirstColumn="0" w:lastRowLastColumn="0"/>
+              <w:rPr>
+                <w:sz w:val="24"/>
+                <w:szCs w:val="24"/>
+              </w:rPr>
+            </w:pPr>
+            <w:r>
+              <w:rPr>
+                <w:sz w:val="24"/>
+                <w:szCs w:val="24"/>
+              </w:rPr>
+              <w:t>All elements are displayed and enabled.</w:t>
+            </w:r>
+          </w:p>
+        </w:tc>
+      </w:tr>
+      <w:tr>
+        <w:trPr>
+          <w:trHeight w:val="448"/>
+        </w:trPr>
+        <w:tc>
+          <w:tcPr>
+            <w:cnfStyle w:val="001000000000" w:firstRow="0" w:lastRow="0" w:firstColumn="1" w:lastColumn="0" w:oddVBand="0" w:evenVBand="0" w:oddHBand="0" w:evenHBand="0" w:firstRowFirstColumn="0" w:firstRowLastColumn="0" w:lastRowFirstColumn="0" w:lastRowLastColumn="0"/>
+            <w:tcW w:w="422" w:type="dxa"/>
+          </w:tcPr>
+          <w:p>
+            <w:pPr>
+              <w:jc w:val="both"/>
+              <w:rPr>
+                <w:sz w:val="24"/>
+                <w:szCs w:val="24"/>
+              </w:rPr>
+            </w:pPr>
+            <w:r>
+              <w:rPr>
+                <w:sz w:val="24"/>
+                <w:szCs w:val="24"/>
+              </w:rPr>
+              <w:t>2.</w:t>
+            </w:r>
+          </w:p>
+        </w:tc>
+        <w:tc>
+          <w:tcPr>
+            <w:tcW w:w="2073" w:type="dxa"/>
+          </w:tcPr>
+          <w:p>
+            <w:pPr>
+              <w:cnfStyle w:val="000000000000" w:firstRow="0" w:lastRow="0" w:firstColumn="0" w:lastColumn="0" w:oddVBand="0" w:evenVBand="0" w:oddHBand="0" w:evenHBand="0" w:firstRowFirstColumn="0" w:firstRowLastColumn="0" w:lastRowFirstColumn="0" w:lastRowLastColumn="0"/>
+              <w:rPr>
+                <w:sz w:val="24"/>
+                <w:szCs w:val="24"/>
+              </w:rPr>
+            </w:pPr>
+            <w:r>
+              <w:rPr>
+                <w:sz w:val="24"/>
+                <w:szCs w:val="24"/>
+              </w:rPr>
+              <w:t xml:space="preserve">Verify Login Form - Placeholders </w:t>
+            </w:r>
+          </w:p>
+        </w:tc>
+        <w:tc>
+          <w:tcPr>
+            <w:tcW w:w="3724" w:type="dxa"/>
+          </w:tcPr>
+          <w:p>
+            <w:pPr>
+              <w:cnfStyle w:val="000000000000" w:firstRow="0" w:lastRow="0" w:firstColumn="0" w:lastColumn="0" w:oddVBand="0" w:evenVBand="0" w:oddHBand="0" w:evenHBand="0" w:firstRowFirstColumn="0" w:firstRowLastColumn="0" w:lastRowFirstColumn="0" w:lastRowLastColumn="0"/>
+              <w:rPr>
+                <w:sz w:val="24"/>
+                <w:szCs w:val="24"/>
+              </w:rPr>
+            </w:pPr>
+            <w:r>
+              <w:rPr>
+                <w:sz w:val="24"/>
+                <w:szCs w:val="24"/>
+              </w:rPr>
+              <w:t>1. Navigate to the login page</w:t>
+            </w:r>
+          </w:p>
+          <w:p>
+            <w:pPr>
+              <w:cnfStyle w:val="000000000000" w:firstRow="0" w:lastRow="0" w:firstColumn="0" w:lastColumn="0" w:oddVBand="0" w:evenVBand="0" w:oddHBand="0" w:evenHBand="0" w:firstRowFirstColumn="0" w:firstRowLastColumn="0" w:lastRowFirstColumn="0" w:lastRowLastColumn="0"/>
+              <w:rPr>
+                <w:sz w:val="24"/>
+                <w:szCs w:val="24"/>
+              </w:rPr>
+            </w:pPr>
+            <w:r>
+              <w:rPr>
+                <w:sz w:val="24"/>
+                <w:szCs w:val="24"/>
+              </w:rPr>
+              <w:t>2. Verify placeholder text for username and password fields</w:t>
+            </w:r>
+          </w:p>
+        </w:tc>
+        <w:tc>
+          <w:tcPr>
+            <w:tcW w:w="3131" w:type="dxa"/>
+          </w:tcPr>
+          <w:p>
+            <w:pPr>
+              <w:cnfStyle w:val="000000000000" w:firstRow="0" w:lastRow="0" w:firstColumn="0" w:lastColumn="0" w:oddVBand="0" w:evenVBand="0" w:oddHBand="0" w:evenHBand="0" w:firstRowFirstColumn="0" w:firstRowLastColumn="0" w:lastRowFirstColumn="0" w:lastRowLastColumn="0"/>
+              <w:rPr>
+                <w:sz w:val="24"/>
+                <w:szCs w:val="24"/>
+              </w:rPr>
+            </w:pPr>
+            <w:r>
+              <w:rPr>
+                <w:sz w:val="24"/>
+                <w:szCs w:val="24"/>
+              </w:rPr>
+              <w:t>Placeholder text for username</w:t>
+            </w:r>
+            <w:r>
+              <w:rPr>
+                <w:sz w:val="24"/>
+                <w:szCs w:val="24"/>
+              </w:rPr>
+              <w:t xml:space="preserve"> and password </w:t>
+            </w:r>
+            <w:r>
+              <w:rPr>
+                <w:sz w:val="24"/>
+                <w:szCs w:val="24"/>
+              </w:rPr>
+              <w:t>is correct.</w:t>
+            </w:r>
+          </w:p>
+        </w:tc>
+      </w:tr>
+      <w:tr>
+        <w:trPr>
+          <w:cnfStyle w:val="000000100000" w:firstRow="0" w:lastRow="0" w:firstColumn="0" w:lastColumn="0" w:oddVBand="0" w:evenVBand="0" w:oddHBand="1" w:evenHBand="0" w:firstRowFirstColumn="0" w:firstRowLastColumn="0" w:lastRowFirstColumn="0" w:lastRowLastColumn="0"/>
+          <w:trHeight w:val="426"/>
+        </w:trPr>
+        <w:tc>
+          <w:tcPr>
+            <w:cnfStyle w:val="001000000000" w:firstRow="0" w:lastRow="0" w:firstColumn="1" w:lastColumn="0" w:oddVBand="0" w:evenVBand="0" w:oddHBand="0" w:evenHBand="0" w:firstRowFirstColumn="0" w:firstRowLastColumn="0" w:lastRowFirstColumn="0" w:lastRowLastColumn="0"/>
+            <w:tcW w:w="422" w:type="dxa"/>
+          </w:tcPr>
+          <w:p>
+            <w:pPr>
+              <w:jc w:val="both"/>
+              <w:rPr>
+                <w:sz w:val="24"/>
+                <w:szCs w:val="24"/>
+              </w:rPr>
+            </w:pPr>
+            <w:r>
+              <w:rPr>
+                <w:sz w:val="24"/>
+                <w:szCs w:val="24"/>
+              </w:rPr>
+              <w:t>3.</w:t>
+            </w:r>
+          </w:p>
+        </w:tc>
+        <w:tc>
+          <w:tcPr>
+            <w:tcW w:w="2073" w:type="dxa"/>
+          </w:tcPr>
+          <w:p>
+            <w:pPr>
+              <w:cnfStyle w:val="000000100000" w:firstRow="0" w:lastRow="0" w:firstColumn="0" w:lastColumn="0" w:oddVBand="0" w:evenVBand="0" w:oddHBand="1" w:evenHBand="0" w:firstRowFirstColumn="0" w:firstRowLastColumn="0" w:lastRowFirstColumn="0" w:lastRowLastColumn="0"/>
+              <w:rPr>
+                <w:sz w:val="24"/>
+                <w:szCs w:val="24"/>
+              </w:rPr>
+            </w:pPr>
+            <w:r>
+              <w:rPr>
+                <w:sz w:val="24"/>
+                <w:szCs w:val="24"/>
+              </w:rPr>
+              <w:t>Verify Login – Test Valid Credentials</w:t>
+            </w:r>
+          </w:p>
+        </w:tc>
+        <w:tc>
+          <w:tcPr>
+            <w:tcW w:w="3724" w:type="dxa"/>
+          </w:tcPr>
+          <w:p>
+            <w:pPr>
+              <w:cnfStyle w:val="000000100000" w:firstRow="0" w:lastRow="0" w:firstColumn="0" w:lastColumn="0" w:oddVBand="0" w:evenVBand="0" w:oddHBand="1" w:evenHBand="0" w:firstRowFirstColumn="0" w:firstRowLastColumn="0" w:lastRowFirstColumn="0" w:lastRowLastColumn="0"/>
+              <w:rPr>
+                <w:sz w:val="24"/>
+                <w:szCs w:val="24"/>
+              </w:rPr>
+            </w:pPr>
+            <w:r>
+              <w:rPr>
+                <w:sz w:val="24"/>
+                <w:szCs w:val="24"/>
+              </w:rPr>
+              <w:t>1. Navigate to the login page</w:t>
+            </w:r>
+          </w:p>
+          <w:p>
+            <w:pPr>
+              <w:cnfStyle w:val="000000100000" w:firstRow="0" w:lastRow="0" w:firstColumn="0" w:lastColumn="0" w:oddVBand="0" w:evenVBand="0" w:oddHBand="1" w:evenHBand="0" w:firstRowFirstColumn="0" w:firstRowLastColumn="0" w:lastRowFirstColumn="0" w:lastRowLastColumn="0"/>
+              <w:rPr>
+                <w:sz w:val="24"/>
+                <w:szCs w:val="24"/>
+              </w:rPr>
+            </w:pPr>
+            <w:r>
+              <w:rPr>
+                <w:sz w:val="24"/>
+                <w:szCs w:val="24"/>
+              </w:rPr>
+              <w:t>2. Enter valid username and password</w:t>
+            </w:r>
+          </w:p>
+          <w:p>
+            <w:pPr>
+              <w:cnfStyle w:val="000000100000" w:firstRow="0" w:lastRow="0" w:firstColumn="0" w:lastColumn="0" w:oddVBand="0" w:evenVBand="0" w:oddHBand="1" w:evenHBand="0" w:firstRowFirstColumn="0" w:firstRowLastColumn="0" w:lastRowFirstColumn="0" w:lastRowLastColumn="0"/>
+              <w:rPr>
+                <w:sz w:val="24"/>
+                <w:szCs w:val="24"/>
+              </w:rPr>
+            </w:pPr>
+            <w:r>
+              <w:rPr>
+                <w:sz w:val="24"/>
+                <w:szCs w:val="24"/>
+              </w:rPr>
+              <w:t>3. Click on login button</w:t>
+            </w:r>
+          </w:p>
+          <w:p>
+            <w:pPr>
+              <w:cnfStyle w:val="000000100000" w:firstRow="0" w:lastRow="0" w:firstColumn="0" w:lastColumn="0" w:oddVBand="0" w:evenVBand="0" w:oddHBand="1" w:evenHBand="0" w:firstRowFirstColumn="0" w:firstRowLastColumn="0" w:lastRowFirstColumn="0" w:lastRowLastColumn="0"/>
+              <w:rPr>
+                <w:sz w:val="24"/>
+                <w:szCs w:val="24"/>
+              </w:rPr>
+            </w:pPr>
+            <w:r>
+              <w:rPr>
+                <w:sz w:val="24"/>
+                <w:szCs w:val="24"/>
+              </w:rPr>
+              <w:t>4. Verify successful login</w:t>
+            </w:r>
+          </w:p>
+        </w:tc>
+        <w:tc>
+          <w:tcPr>
+            <w:tcW w:w="3131" w:type="dxa"/>
+          </w:tcPr>
+          <w:p>
+            <w:pPr>
+              <w:cnfStyle w:val="000000100000" w:firstRow="0" w:lastRow="0" w:firstColumn="0" w:lastColumn="0" w:oddVBand="0" w:evenVBand="0" w:oddHBand="1" w:evenHBand="0" w:firstRowFirstColumn="0" w:firstRowLastColumn="0" w:lastRowFirstColumn="0" w:lastRowLastColumn="0"/>
+              <w:rPr>
+                <w:sz w:val="24"/>
+                <w:szCs w:val="24"/>
+              </w:rPr>
+            </w:pPr>
+            <w:r>
+              <w:rPr>
+                <w:sz w:val="24"/>
+                <w:szCs w:val="24"/>
+              </w:rPr>
+              <w:t>User is logged in successfully and navigated to the home page.</w:t>
+            </w:r>
+          </w:p>
+        </w:tc>
+      </w:tr>
+      <w:tr>
+        <w:trPr>
+          <w:trHeight w:val="426"/>
+        </w:trPr>
+        <w:tc>
+          <w:tcPr>
+            <w:cnfStyle w:val="001000000000" w:firstRow="0" w:lastRow="0" w:firstColumn="1" w:lastColumn="0" w:oddVBand="0" w:evenVBand="0" w:oddHBand="0" w:evenHBand="0" w:firstRowFirstColumn="0" w:firstRowLastColumn="0" w:lastRowFirstColumn="0" w:lastRowLastColumn="0"/>
+            <w:tcW w:w="422" w:type="dxa"/>
+          </w:tcPr>
+          <w:p>
+            <w:pPr>
+              <w:jc w:val="both"/>
+              <w:rPr>
+                <w:sz w:val="24"/>
+                <w:szCs w:val="24"/>
+              </w:rPr>
+            </w:pPr>
+            <w:r>
+              <w:rPr>
+                <w:sz w:val="24"/>
+                <w:szCs w:val="24"/>
+              </w:rPr>
+              <w:t>4.</w:t>
+            </w:r>
+          </w:p>
+        </w:tc>
+        <w:tc>
+          <w:tcPr>
+            <w:tcW w:w="2073" w:type="dxa"/>
+          </w:tcPr>
+          <w:p>
+            <w:pPr>
+              <w:cnfStyle w:val="000000000000" w:firstRow="0" w:lastRow="0" w:firstColumn="0" w:lastColumn="0" w:oddVBand="0" w:evenVBand="0" w:oddHBand="0" w:evenHBand="0" w:firstRowFirstColumn="0" w:firstRowLastColumn="0" w:lastRowFirstColumn="0" w:lastRowLastColumn="0"/>
+              <w:rPr>
+                <w:sz w:val="24"/>
+                <w:szCs w:val="24"/>
+              </w:rPr>
+            </w:pPr>
+            <w:r>
+              <w:rPr>
+                <w:sz w:val="24"/>
+                <w:szCs w:val="24"/>
+              </w:rPr>
+              <w:t>Verify Login – Test Invalid Credentials</w:t>
+            </w:r>
+          </w:p>
+        </w:tc>
+        <w:tc>
+          <w:tcPr>
+            <w:tcW w:w="3724" w:type="dxa"/>
+          </w:tcPr>
+          <w:p>
+            <w:pPr>
+              <w:cnfStyle w:val="000000000000" w:firstRow="0" w:lastRow="0" w:firstColumn="0" w:lastColumn="0" w:oddVBand="0" w:evenVBand="0" w:oddHBand="0" w:evenHBand="0" w:firstRowFirstColumn="0" w:firstRowLastColumn="0" w:lastRowFirstColumn="0" w:lastRowLastColumn="0"/>
+              <w:rPr>
+                <w:sz w:val="24"/>
+                <w:szCs w:val="24"/>
+              </w:rPr>
+            </w:pPr>
+            <w:r>
+              <w:rPr>
+                <w:sz w:val="24"/>
+                <w:szCs w:val="24"/>
+              </w:rPr>
+              <w:t>1. Navigate to the login page</w:t>
+            </w:r>
+          </w:p>
+          <w:p>
+            <w:pPr>
+              <w:cnfStyle w:val="000000000000" w:firstRow="0" w:lastRow="0" w:firstColumn="0" w:lastColumn="0" w:oddVBand="0" w:evenVBand="0" w:oddHBand="0" w:evenHBand="0" w:firstRowFirstColumn="0" w:firstRowLastColumn="0" w:lastRowFirstColumn="0" w:lastRowLastColumn="0"/>
+              <w:rPr>
+                <w:sz w:val="24"/>
+                <w:szCs w:val="24"/>
+              </w:rPr>
+            </w:pPr>
+            <w:r>
+              <w:rPr>
+                <w:sz w:val="24"/>
+                <w:szCs w:val="24"/>
+              </w:rPr>
+              <w:t>2. Enter invalid username and/or password</w:t>
+            </w:r>
+          </w:p>
+          <w:p>
+            <w:pPr>
+              <w:cnfStyle w:val="000000000000" w:firstRow="0" w:lastRow="0" w:firstColumn="0" w:lastColumn="0" w:oddVBand="0" w:evenVBand="0" w:oddHBand="0" w:evenHBand="0" w:firstRowFirstColumn="0" w:firstRowLastColumn="0" w:lastRowFirstColumn="0" w:lastRowLastColumn="0"/>
+              <w:rPr>
+                <w:sz w:val="24"/>
+                <w:szCs w:val="24"/>
+              </w:rPr>
+            </w:pPr>
+            <w:r>
+              <w:rPr>
+                <w:sz w:val="24"/>
+                <w:szCs w:val="24"/>
+              </w:rPr>
+              <w:t>3. Click on login button</w:t>
+            </w:r>
+          </w:p>
+          <w:p>
+            <w:pPr>
+              <w:cnfStyle w:val="000000000000" w:firstRow="0" w:lastRow="0" w:firstColumn="0" w:lastColumn="0" w:oddVBand="0" w:evenVBand="0" w:oddHBand="0" w:evenHBand="0" w:firstRowFirstColumn="0" w:firstRowLastColumn="0" w:lastRowFirstColumn="0" w:lastRowLastColumn="0"/>
+              <w:rPr>
+                <w:sz w:val="24"/>
+                <w:szCs w:val="24"/>
+              </w:rPr>
+            </w:pPr>
+            <w:r>
+              <w:rPr>
+                <w:sz w:val="24"/>
+                <w:szCs w:val="24"/>
+              </w:rPr>
+              <w:t>4. Verify error message is displayed</w:t>
+            </w:r>
+          </w:p>
+        </w:tc>
+        <w:tc>
+          <w:tcPr>
+            <w:tcW w:w="3131" w:type="dxa"/>
+          </w:tcPr>
+          <w:p>
+            <w:pPr>
+              <w:cnfStyle w:val="000000000000" w:firstRow="0" w:lastRow="0" w:firstColumn="0" w:lastColumn="0" w:oddVBand="0" w:evenVBand="0" w:oddHBand="0" w:evenHBand="0" w:firstRowFirstColumn="0" w:firstRowLastColumn="0" w:lastRowFirstColumn="0" w:lastRowLastColumn="0"/>
+              <w:rPr>
+                <w:sz w:val="24"/>
+                <w:szCs w:val="24"/>
+              </w:rPr>
+            </w:pPr>
+            <w:r>
+              <w:rPr>
+                <w:sz w:val="24"/>
+                <w:szCs w:val="24"/>
+              </w:rPr>
+              <w:t>Error message is displayed indicating invalid credentials.</w:t>
+            </w:r>
+          </w:p>
+        </w:tc>
+      </w:tr>
+      <w:tr>
+        <w:trPr>
+          <w:cnfStyle w:val="000000100000" w:firstRow="0" w:lastRow="0" w:firstColumn="0" w:lastColumn="0" w:oddVBand="0" w:evenVBand="0" w:oddHBand="1" w:evenHBand="0" w:firstRowFirstColumn="0" w:firstRowLastColumn="0" w:lastRowFirstColumn="0" w:lastRowLastColumn="0"/>
+          <w:trHeight w:val="426"/>
+        </w:trPr>
+        <w:tc>
+          <w:tcPr>
+            <w:cnfStyle w:val="001000000000" w:firstRow="0" w:lastRow="0" w:firstColumn="1" w:lastColumn="0" w:oddVBand="0" w:evenVBand="0" w:oddHBand="0" w:evenHBand="0" w:firstRowFirstColumn="0" w:firstRowLastColumn="0" w:lastRowFirstColumn="0" w:lastRowLastColumn="0"/>
+            <w:tcW w:w="422" w:type="dxa"/>
+          </w:tcPr>
+          <w:p>
+            <w:pPr>
+              <w:jc w:val="both"/>
+              <w:rPr>
+                <w:sz w:val="24"/>
+                <w:szCs w:val="24"/>
+              </w:rPr>
+            </w:pPr>
+            <w:r>
+              <w:rPr>
+                <w:sz w:val="24"/>
+                <w:szCs w:val="24"/>
+              </w:rPr>
+              <w:t>5.</w:t>
+            </w:r>
+          </w:p>
+        </w:tc>
+        <w:tc>
+          <w:tcPr>
+            <w:tcW w:w="2073" w:type="dxa"/>
+          </w:tcPr>
+          <w:p>
+            <w:pPr>
+              <w:cnfStyle w:val="000000100000" w:firstRow="0" w:lastRow="0" w:firstColumn="0" w:lastColumn="0" w:oddVBand="0" w:evenVBand="0" w:oddHBand="1" w:evenHBand="0" w:firstRowFirstColumn="0" w:firstRowLastColumn="0" w:lastRowFirstColumn="0" w:lastRowLastColumn="0"/>
+              <w:rPr>
+                <w:sz w:val="24"/>
+                <w:szCs w:val="24"/>
+              </w:rPr>
+            </w:pPr>
+            <w:r>
+              <w:rPr>
+                <w:sz w:val="24"/>
+                <w:szCs w:val="24"/>
+              </w:rPr>
+              <w:t>Verify Login – Account lockout</w:t>
+            </w:r>
+          </w:p>
+        </w:tc>
+        <w:tc>
+          <w:tcPr>
+            <w:tcW w:w="3724" w:type="dxa"/>
+          </w:tcPr>
+          <w:p>
+            <w:pPr>
+              <w:cnfStyle w:val="000000100000" w:firstRow="0" w:lastRow="0" w:firstColumn="0" w:lastColumn="0" w:oddVBand="0" w:evenVBand="0" w:oddHBand="1" w:evenHBand="0" w:firstRowFirstColumn="0" w:firstRowLastColumn="0" w:lastRowFirstColumn="0" w:lastRowLastColumn="0"/>
+              <w:rPr>
+                <w:sz w:val="24"/>
+                <w:szCs w:val="24"/>
+              </w:rPr>
+            </w:pPr>
+            <w:r>
+              <w:rPr>
+                <w:sz w:val="24"/>
+                <w:szCs w:val="24"/>
+              </w:rPr>
+              <w:t>1. Navigate to the login page</w:t>
+            </w:r>
+          </w:p>
+          <w:p>
+            <w:pPr>
+              <w:cnfStyle w:val="000000100000" w:firstRow="0" w:lastRow="0" w:firstColumn="0" w:lastColumn="0" w:oddVBand="0" w:evenVBand="0" w:oddHBand="1" w:evenHBand="0" w:firstRowFirstColumn="0" w:firstRowLastColumn="0" w:lastRowFirstColumn="0" w:lastRowLastColumn="0"/>
+              <w:rPr>
+                <w:sz w:val="24"/>
+                <w:szCs w:val="24"/>
+              </w:rPr>
+            </w:pPr>
+            <w:r>
+              <w:rPr>
+                <w:sz w:val="24"/>
+                <w:szCs w:val="24"/>
+              </w:rPr>
+              <w:t>2. Enter valid username and password of a user that was locked out</w:t>
+            </w:r>
+          </w:p>
+          <w:p>
+            <w:pPr>
+              <w:cnfStyle w:val="000000100000" w:firstRow="0" w:lastRow="0" w:firstColumn="0" w:lastColumn="0" w:oddVBand="0" w:evenVBand="0" w:oddHBand="1" w:evenHBand="0" w:firstRowFirstColumn="0" w:firstRowLastColumn="0" w:lastRowFirstColumn="0" w:lastRowLastColumn="0"/>
+              <w:rPr>
+                <w:sz w:val="24"/>
+                <w:szCs w:val="24"/>
+              </w:rPr>
+            </w:pPr>
+            <w:r>
+              <w:rPr>
+                <w:sz w:val="24"/>
+                <w:szCs w:val="24"/>
+              </w:rPr>
+              <w:t>3. Click on login button</w:t>
+            </w:r>
+          </w:p>
+        </w:tc>
+        <w:tc>
+          <w:tcPr>
+            <w:tcW w:w="3131" w:type="dxa"/>
+          </w:tcPr>
+          <w:p>
+            <w:pPr>
+              <w:cnfStyle w:val="000000100000" w:firstRow="0" w:lastRow="0" w:firstColumn="0" w:lastColumn="0" w:oddVBand="0" w:evenVBand="0" w:oddHBand="1" w:evenHBand="0" w:firstRowFirstColumn="0" w:firstRowLastColumn="0" w:lastRowFirstColumn="0" w:lastRowLastColumn="0"/>
+              <w:rPr>
+                <w:sz w:val="24"/>
+                <w:szCs w:val="24"/>
+              </w:rPr>
+            </w:pPr>
+            <w:r>
+              <w:rPr>
+                <w:sz w:val="24"/>
+                <w:szCs w:val="24"/>
+              </w:rPr>
+              <w:t xml:space="preserve">Error message is displayed indicating the locked-out status. </w:t>
+            </w:r>
+          </w:p>
+        </w:tc>
+      </w:tr>
+    </w:tbl>
+    <w:p>
+      <w:pPr>
+        <w:jc w:val="both"/>
+        <w:rPr>
+          <w:sz w:val="24"/>
+          <w:szCs w:val="24"/>
+        </w:rPr>
+      </w:pPr>
     </w:p>
     <w:tbl>
       <w:tblPr>
@@ -2261,9 +3038,10 @@
         <w:tblLook w:val="04A0" w:firstRow="1" w:lastRow="0" w:firstColumn="1" w:lastColumn="0" w:noHBand="0" w:noVBand="1"/>
       </w:tblPr>
       <w:tblGrid>
-        <w:gridCol w:w="440"/>
-        <w:gridCol w:w="2936"/>
-        <w:gridCol w:w="5868"/>
+        <w:gridCol w:w="422"/>
+        <w:gridCol w:w="2073"/>
+        <w:gridCol w:w="3724"/>
+        <w:gridCol w:w="3131"/>
       </w:tblGrid>
       <w:tr>
         <w:trPr>
@@ -2273,7 +3051,7 @@
         <w:tc>
           <w:tcPr>
             <w:cnfStyle w:val="001000000000" w:firstRow="0" w:lastRow="0" w:firstColumn="1" w:lastColumn="0" w:oddVBand="0" w:evenVBand="0" w:oddHBand="0" w:evenHBand="0" w:firstRowFirstColumn="0" w:firstRowLastColumn="0" w:lastRowFirstColumn="0" w:lastRowLastColumn="0"/>
-            <w:tcW w:w="440" w:type="dxa"/>
+            <w:tcW w:w="422" w:type="dxa"/>
           </w:tcPr>
           <w:p>
             <w:pPr>
@@ -2294,11 +3072,11 @@
         </w:tc>
         <w:tc>
           <w:tcPr>
-            <w:tcW w:w="2936" w:type="dxa"/>
-          </w:tcPr>
-          <w:p>
-            <w:pPr>
-              <w:jc w:val="both"/>
+            <w:tcW w:w="2073" w:type="dxa"/>
+          </w:tcPr>
+          <w:p>
+            <w:pPr>
+              <w:jc w:val="center"/>
               <w:cnfStyle w:val="100000000000" w:firstRow="1" w:lastRow="0" w:firstColumn="0" w:lastColumn="0" w:oddVBand="0" w:evenVBand="0" w:oddHBand="0" w:evenHBand="0" w:firstRowFirstColumn="0" w:firstRowLastColumn="0" w:lastRowFirstColumn="0" w:lastRowLastColumn="0"/>
               <w:rPr>
                 <w:sz w:val="24"/>
@@ -2310,17 +3088,24 @@
                 <w:sz w:val="24"/>
                 <w:szCs w:val="24"/>
               </w:rPr>
-              <w:t>Test</w:t>
-            </w:r>
-          </w:p>
-        </w:tc>
-        <w:tc>
-          <w:tcPr>
-            <w:tcW w:w="5868" w:type="dxa"/>
-          </w:tcPr>
-          <w:p>
-            <w:pPr>
-              <w:jc w:val="both"/>
+              <w:t>Home Page</w:t>
+            </w:r>
+            <w:r>
+              <w:rPr>
+                <w:sz w:val="24"/>
+                <w:szCs w:val="24"/>
+              </w:rPr>
+              <w:t xml:space="preserve"> Test Scenario</w:t>
+            </w:r>
+          </w:p>
+        </w:tc>
+        <w:tc>
+          <w:tcPr>
+            <w:tcW w:w="3724" w:type="dxa"/>
+          </w:tcPr>
+          <w:p>
+            <w:pPr>
+              <w:jc w:val="center"/>
               <w:cnfStyle w:val="100000000000" w:firstRow="1" w:lastRow="0" w:firstColumn="0" w:lastColumn="0" w:oddVBand="0" w:evenVBand="0" w:oddHBand="0" w:evenHBand="0" w:firstRowFirstColumn="0" w:firstRowLastColumn="0" w:lastRowFirstColumn="0" w:lastRowLastColumn="0"/>
               <w:rPr>
                 <w:sz w:val="24"/>
@@ -2332,7 +3117,29 @@
                 <w:sz w:val="24"/>
                 <w:szCs w:val="24"/>
               </w:rPr>
-              <w:t>Description</w:t>
+              <w:t>Steps to Execute</w:t>
+            </w:r>
+          </w:p>
+        </w:tc>
+        <w:tc>
+          <w:tcPr>
+            <w:tcW w:w="3131" w:type="dxa"/>
+          </w:tcPr>
+          <w:p>
+            <w:pPr>
+              <w:jc w:val="center"/>
+              <w:cnfStyle w:val="100000000000" w:firstRow="1" w:lastRow="0" w:firstColumn="0" w:lastColumn="0" w:oddVBand="0" w:evenVBand="0" w:oddHBand="0" w:evenHBand="0" w:firstRowFirstColumn="0" w:firstRowLastColumn="0" w:lastRowFirstColumn="0" w:lastRowLastColumn="0"/>
+              <w:rPr>
+                <w:sz w:val="24"/>
+                <w:szCs w:val="24"/>
+              </w:rPr>
+            </w:pPr>
+            <w:r>
+              <w:rPr>
+                <w:sz w:val="24"/>
+                <w:szCs w:val="24"/>
+              </w:rPr>
+              <w:t>Expected Result</w:t>
             </w:r>
           </w:p>
         </w:tc>
@@ -2345,7 +3152,7 @@
         <w:tc>
           <w:tcPr>
             <w:cnfStyle w:val="001000000000" w:firstRow="0" w:lastRow="0" w:firstColumn="1" w:lastColumn="0" w:oddVBand="0" w:evenVBand="0" w:oddHBand="0" w:evenHBand="0" w:firstRowFirstColumn="0" w:firstRowLastColumn="0" w:lastRowFirstColumn="0" w:lastRowLastColumn="0"/>
-            <w:tcW w:w="440" w:type="dxa"/>
+            <w:tcW w:w="422" w:type="dxa"/>
           </w:tcPr>
           <w:p>
             <w:pPr>
@@ -2366,11 +3173,10 @@
         </w:tc>
         <w:tc>
           <w:tcPr>
-            <w:tcW w:w="2936" w:type="dxa"/>
-          </w:tcPr>
-          <w:p>
-            <w:pPr>
-              <w:jc w:val="both"/>
+            <w:tcW w:w="2073" w:type="dxa"/>
+          </w:tcPr>
+          <w:p>
+            <w:pPr>
               <w:cnfStyle w:val="000000100000" w:firstRow="0" w:lastRow="0" w:firstColumn="0" w:lastColumn="0" w:oddVBand="0" w:evenVBand="0" w:oddHBand="1" w:evenHBand="0" w:firstRowFirstColumn="0" w:firstRowLastColumn="0" w:lastRowFirstColumn="0" w:lastRowLastColumn="0"/>
               <w:rPr>
                 <w:sz w:val="24"/>
@@ -2382,17 +3188,16 @@
                 <w:sz w:val="24"/>
                 <w:szCs w:val="24"/>
               </w:rPr>
-              <w:t xml:space="preserve">Login </w:t>
-            </w:r>
-          </w:p>
-        </w:tc>
-        <w:tc>
-          <w:tcPr>
-            <w:tcW w:w="5868" w:type="dxa"/>
-          </w:tcPr>
-          <w:p>
-            <w:pPr>
-              <w:jc w:val="both"/>
+              <w:t xml:space="preserve">Verify Inventory Items </w:t>
+            </w:r>
+          </w:p>
+        </w:tc>
+        <w:tc>
+          <w:tcPr>
+            <w:tcW w:w="3724" w:type="dxa"/>
+          </w:tcPr>
+          <w:p>
+            <w:pPr>
               <w:cnfStyle w:val="000000100000" w:firstRow="0" w:lastRow="0" w:firstColumn="0" w:lastColumn="0" w:oddVBand="0" w:evenVBand="0" w:oddHBand="1" w:evenHBand="0" w:firstRowFirstColumn="0" w:firstRowLastColumn="0" w:lastRowFirstColumn="0" w:lastRowLastColumn="0"/>
               <w:rPr>
                 <w:sz w:val="24"/>
@@ -2404,7 +3209,60 @@
                 <w:sz w:val="24"/>
                 <w:szCs w:val="24"/>
               </w:rPr>
-              <w:t>Validate user login functionality with valid credentials</w:t>
+              <w:t>1. Navigate to the home page</w:t>
+            </w:r>
+          </w:p>
+          <w:p>
+            <w:pPr>
+              <w:cnfStyle w:val="000000100000" w:firstRow="0" w:lastRow="0" w:firstColumn="0" w:lastColumn="0" w:oddVBand="0" w:evenVBand="0" w:oddHBand="1" w:evenHBand="0" w:firstRowFirstColumn="0" w:firstRowLastColumn="0" w:lastRowFirstColumn="0" w:lastRowLastColumn="0"/>
+              <w:rPr>
+                <w:sz w:val="24"/>
+                <w:szCs w:val="24"/>
+              </w:rPr>
+            </w:pPr>
+            <w:r>
+              <w:rPr>
+                <w:sz w:val="24"/>
+                <w:szCs w:val="24"/>
+              </w:rPr>
+              <w:t>2. Verify all inventory items are displayed with descriptions, images, titles, and prices</w:t>
+            </w:r>
+          </w:p>
+          <w:p>
+            <w:pPr>
+              <w:cnfStyle w:val="000000100000" w:firstRow="0" w:lastRow="0" w:firstColumn="0" w:lastColumn="0" w:oddVBand="0" w:evenVBand="0" w:oddHBand="1" w:evenHBand="0" w:firstRowFirstColumn="0" w:firstRowLastColumn="0" w:lastRowFirstColumn="0" w:lastRowLastColumn="0"/>
+              <w:rPr>
+                <w:sz w:val="24"/>
+                <w:szCs w:val="24"/>
+              </w:rPr>
+            </w:pPr>
+            <w:r>
+              <w:rPr>
+                <w:sz w:val="24"/>
+                <w:szCs w:val="24"/>
+              </w:rPr>
+              <w:t>3. Click on each item to verify navigation to item details</w:t>
+            </w:r>
+          </w:p>
+        </w:tc>
+        <w:tc>
+          <w:tcPr>
+            <w:tcW w:w="3131" w:type="dxa"/>
+          </w:tcPr>
+          <w:p>
+            <w:pPr>
+              <w:cnfStyle w:val="000000100000" w:firstRow="0" w:lastRow="0" w:firstColumn="0" w:lastColumn="0" w:oddVBand="0" w:evenVBand="0" w:oddHBand="1" w:evenHBand="0" w:firstRowFirstColumn="0" w:firstRowLastColumn="0" w:lastRowFirstColumn="0" w:lastRowLastColumn="0"/>
+              <w:rPr>
+                <w:sz w:val="24"/>
+                <w:szCs w:val="24"/>
+              </w:rPr>
+            </w:pPr>
+            <w:r>
+              <w:rPr>
+                <w:sz w:val="24"/>
+                <w:szCs w:val="24"/>
+              </w:rPr>
+              <w:t>Inventory items are displayed correctly and are clickable to navigate to details page.</w:t>
             </w:r>
           </w:p>
         </w:tc>
@@ -2416,7 +3274,7 @@
         <w:tc>
           <w:tcPr>
             <w:cnfStyle w:val="001000000000" w:firstRow="0" w:lastRow="0" w:firstColumn="1" w:lastColumn="0" w:oddVBand="0" w:evenVBand="0" w:oddHBand="0" w:evenHBand="0" w:firstRowFirstColumn="0" w:firstRowLastColumn="0" w:lastRowFirstColumn="0" w:lastRowLastColumn="0"/>
-            <w:tcW w:w="440" w:type="dxa"/>
+            <w:tcW w:w="422" w:type="dxa"/>
           </w:tcPr>
           <w:p>
             <w:pPr>
@@ -2437,11 +3295,10 @@
         </w:tc>
         <w:tc>
           <w:tcPr>
-            <w:tcW w:w="2936" w:type="dxa"/>
-          </w:tcPr>
-          <w:p>
-            <w:pPr>
-              <w:jc w:val="both"/>
+            <w:tcW w:w="2073" w:type="dxa"/>
+          </w:tcPr>
+          <w:p>
+            <w:pPr>
               <w:cnfStyle w:val="000000000000" w:firstRow="0" w:lastRow="0" w:firstColumn="0" w:lastColumn="0" w:oddVBand="0" w:evenVBand="0" w:oddHBand="0" w:evenHBand="0" w:firstRowFirstColumn="0" w:firstRowLastColumn="0" w:lastRowFirstColumn="0" w:lastRowLastColumn="0"/>
               <w:rPr>
                 <w:sz w:val="24"/>
@@ -2453,17 +3310,16 @@
                 <w:sz w:val="24"/>
                 <w:szCs w:val="24"/>
               </w:rPr>
-              <w:t xml:space="preserve">Add Item to Cart </w:t>
-            </w:r>
-          </w:p>
-        </w:tc>
-        <w:tc>
-          <w:tcPr>
-            <w:tcW w:w="5868" w:type="dxa"/>
-          </w:tcPr>
-          <w:p>
-            <w:pPr>
-              <w:jc w:val="both"/>
+              <w:t>Verify Cart Functionality</w:t>
+            </w:r>
+          </w:p>
+        </w:tc>
+        <w:tc>
+          <w:tcPr>
+            <w:tcW w:w="3724" w:type="dxa"/>
+          </w:tcPr>
+          <w:p>
+            <w:pPr>
               <w:cnfStyle w:val="000000000000" w:firstRow="0" w:lastRow="0" w:firstColumn="0" w:lastColumn="0" w:oddVBand="0" w:evenVBand="0" w:oddHBand="0" w:evenHBand="0" w:firstRowFirstColumn="0" w:firstRowLastColumn="0" w:lastRowFirstColumn="0" w:lastRowLastColumn="0"/>
               <w:rPr>
                 <w:sz w:val="24"/>
@@ -2475,7 +3331,150 @@
                 <w:sz w:val="24"/>
                 <w:szCs w:val="24"/>
               </w:rPr>
-              <w:t>Verify adding items to the shopping cart</w:t>
+              <w:t>1. Navigate to the home page</w:t>
+            </w:r>
+          </w:p>
+          <w:p>
+            <w:pPr>
+              <w:cnfStyle w:val="000000000000" w:firstRow="0" w:lastRow="0" w:firstColumn="0" w:lastColumn="0" w:oddVBand="0" w:evenVBand="0" w:oddHBand="0" w:evenHBand="0" w:firstRowFirstColumn="0" w:firstRowLastColumn="0" w:lastRowFirstColumn="0" w:lastRowLastColumn="0"/>
+              <w:rPr>
+                <w:sz w:val="24"/>
+                <w:szCs w:val="24"/>
+              </w:rPr>
+            </w:pPr>
+            <w:r>
+              <w:rPr>
+                <w:sz w:val="24"/>
+                <w:szCs w:val="24"/>
+              </w:rPr>
+              <w:t>2. Add items to cart</w:t>
+            </w:r>
+          </w:p>
+          <w:p>
+            <w:pPr>
+              <w:cnfStyle w:val="000000000000" w:firstRow="0" w:lastRow="0" w:firstColumn="0" w:lastColumn="0" w:oddVBand="0" w:evenVBand="0" w:oddHBand="0" w:evenHBand="0" w:firstRowFirstColumn="0" w:firstRowLastColumn="0" w:lastRowFirstColumn="0" w:lastRowLastColumn="0"/>
+              <w:rPr>
+                <w:sz w:val="24"/>
+                <w:szCs w:val="24"/>
+              </w:rPr>
+            </w:pPr>
+            <w:r>
+              <w:rPr>
+                <w:sz w:val="24"/>
+                <w:szCs w:val="24"/>
+              </w:rPr>
+              <w:t>3. Verify items are added to cart</w:t>
+            </w:r>
+          </w:p>
+          <w:p>
+            <w:pPr>
+              <w:cnfStyle w:val="000000000000" w:firstRow="0" w:lastRow="0" w:firstColumn="0" w:lastColumn="0" w:oddVBand="0" w:evenVBand="0" w:oddHBand="0" w:evenHBand="0" w:firstRowFirstColumn="0" w:firstRowLastColumn="0" w:lastRowFirstColumn="0" w:lastRowLastColumn="0"/>
+              <w:rPr>
+                <w:sz w:val="24"/>
+                <w:szCs w:val="24"/>
+              </w:rPr>
+            </w:pPr>
+            <w:r>
+              <w:rPr>
+                <w:sz w:val="24"/>
+                <w:szCs w:val="24"/>
+              </w:rPr>
+              <w:t xml:space="preserve">4. Verify that the cart is properly displaying the added items </w:t>
+            </w:r>
+          </w:p>
+          <w:p>
+            <w:pPr>
+              <w:cnfStyle w:val="000000000000" w:firstRow="0" w:lastRow="0" w:firstColumn="0" w:lastColumn="0" w:oddVBand="0" w:evenVBand="0" w:oddHBand="0" w:evenHBand="0" w:firstRowFirstColumn="0" w:firstRowLastColumn="0" w:lastRowFirstColumn="0" w:lastRowLastColumn="0"/>
+              <w:rPr>
+                <w:sz w:val="24"/>
+                <w:szCs w:val="24"/>
+              </w:rPr>
+            </w:pPr>
+            <w:r>
+              <w:rPr>
+                <w:sz w:val="24"/>
+                <w:szCs w:val="24"/>
+              </w:rPr>
+              <w:lastRenderedPageBreak/>
+              <w:t>5. Remove items from the cart</w:t>
+            </w:r>
+          </w:p>
+          <w:p>
+            <w:pPr>
+              <w:cnfStyle w:val="000000000000" w:firstRow="0" w:lastRow="0" w:firstColumn="0" w:lastColumn="0" w:oddVBand="0" w:evenVBand="0" w:oddHBand="0" w:evenHBand="0" w:firstRowFirstColumn="0" w:firstRowLastColumn="0" w:lastRowFirstColumn="0" w:lastRowLastColumn="0"/>
+              <w:rPr>
+                <w:sz w:val="24"/>
+                <w:szCs w:val="24"/>
+              </w:rPr>
+            </w:pPr>
+            <w:r>
+              <w:rPr>
+                <w:sz w:val="24"/>
+                <w:szCs w:val="24"/>
+              </w:rPr>
+              <w:t>6. Verify items are removed from the cart</w:t>
+            </w:r>
+          </w:p>
+          <w:p>
+            <w:pPr>
+              <w:cnfStyle w:val="000000000000" w:firstRow="0" w:lastRow="0" w:firstColumn="0" w:lastColumn="0" w:oddVBand="0" w:evenVBand="0" w:oddHBand="0" w:evenHBand="0" w:firstRowFirstColumn="0" w:firstRowLastColumn="0" w:lastRowFirstColumn="0" w:lastRowLastColumn="0"/>
+              <w:rPr>
+                <w:sz w:val="24"/>
+                <w:szCs w:val="24"/>
+              </w:rPr>
+            </w:pPr>
+            <w:r>
+              <w:rPr>
+                <w:sz w:val="24"/>
+                <w:szCs w:val="24"/>
+              </w:rPr>
+              <w:t>7. Verify that the cart is properly displaying the removed items</w:t>
+            </w:r>
+          </w:p>
+          <w:p>
+            <w:pPr>
+              <w:cnfStyle w:val="000000000000" w:firstRow="0" w:lastRow="0" w:firstColumn="0" w:lastColumn="0" w:oddVBand="0" w:evenVBand="0" w:oddHBand="0" w:evenHBand="0" w:firstRowFirstColumn="0" w:firstRowLastColumn="0" w:lastRowFirstColumn="0" w:lastRowLastColumn="0"/>
+              <w:rPr>
+                <w:sz w:val="24"/>
+                <w:szCs w:val="24"/>
+              </w:rPr>
+            </w:pPr>
+            <w:r>
+              <w:rPr>
+                <w:sz w:val="24"/>
+                <w:szCs w:val="24"/>
+              </w:rPr>
+              <w:t>8. Click the cart button link to verify that the link takes us to the cart page</w:t>
+            </w:r>
+          </w:p>
+        </w:tc>
+        <w:tc>
+          <w:tcPr>
+            <w:tcW w:w="3131" w:type="dxa"/>
+          </w:tcPr>
+          <w:p>
+            <w:pPr>
+              <w:cnfStyle w:val="000000000000" w:firstRow="0" w:lastRow="0" w:firstColumn="0" w:lastColumn="0" w:oddVBand="0" w:evenVBand="0" w:oddHBand="0" w:evenHBand="0" w:firstRowFirstColumn="0" w:firstRowLastColumn="0" w:lastRowFirstColumn="0" w:lastRowLastColumn="0"/>
+              <w:rPr>
+                <w:sz w:val="24"/>
+                <w:szCs w:val="24"/>
+              </w:rPr>
+            </w:pPr>
+            <w:r>
+              <w:rPr>
+                <w:sz w:val="24"/>
+                <w:szCs w:val="24"/>
+              </w:rPr>
+              <w:lastRenderedPageBreak/>
+              <w:t xml:space="preserve">Items can be added and removed from the cart, with the cart icon adjusting as the user manipulates the items. </w:t>
+            </w:r>
+            <w:r>
+              <w:rPr>
+                <w:sz w:val="24"/>
+                <w:szCs w:val="24"/>
+              </w:rPr>
+              <w:lastRenderedPageBreak/>
+              <w:t>The cart button is clickable and takes us to the cart page.</w:t>
             </w:r>
           </w:p>
         </w:tc>
@@ -2488,7 +3487,7 @@
         <w:tc>
           <w:tcPr>
             <w:cnfStyle w:val="001000000000" w:firstRow="0" w:lastRow="0" w:firstColumn="1" w:lastColumn="0" w:oddVBand="0" w:evenVBand="0" w:oddHBand="0" w:evenHBand="0" w:firstRowFirstColumn="0" w:firstRowLastColumn="0" w:lastRowFirstColumn="0" w:lastRowLastColumn="0"/>
-            <w:tcW w:w="440" w:type="dxa"/>
+            <w:tcW w:w="422" w:type="dxa"/>
           </w:tcPr>
           <w:p>
             <w:pPr>
@@ -2509,11 +3508,10 @@
         </w:tc>
         <w:tc>
           <w:tcPr>
-            <w:tcW w:w="2936" w:type="dxa"/>
-          </w:tcPr>
-          <w:p>
-            <w:pPr>
-              <w:jc w:val="both"/>
+            <w:tcW w:w="2073" w:type="dxa"/>
+          </w:tcPr>
+          <w:p>
+            <w:pPr>
               <w:cnfStyle w:val="000000100000" w:firstRow="0" w:lastRow="0" w:firstColumn="0" w:lastColumn="0" w:oddVBand="0" w:evenVBand="0" w:oddHBand="1" w:evenHBand="0" w:firstRowFirstColumn="0" w:firstRowLastColumn="0" w:lastRowFirstColumn="0" w:lastRowLastColumn="0"/>
               <w:rPr>
                 <w:sz w:val="24"/>
@@ -2525,17 +3523,23 @@
                 <w:sz w:val="24"/>
                 <w:szCs w:val="24"/>
               </w:rPr>
-              <w:t>Remove Item from Cart</w:t>
-            </w:r>
-          </w:p>
-        </w:tc>
-        <w:tc>
-          <w:tcPr>
-            <w:tcW w:w="5868" w:type="dxa"/>
-          </w:tcPr>
-          <w:p>
-            <w:pPr>
-              <w:jc w:val="both"/>
+              <w:t xml:space="preserve">Verify </w:t>
+            </w:r>
+            <w:r>
+              <w:rPr>
+                <w:sz w:val="24"/>
+                <w:szCs w:val="24"/>
+              </w:rPr>
+              <w:t>Main Menu Navigation</w:t>
+            </w:r>
+          </w:p>
+        </w:tc>
+        <w:tc>
+          <w:tcPr>
+            <w:tcW w:w="3724" w:type="dxa"/>
+          </w:tcPr>
+          <w:p>
+            <w:pPr>
               <w:cnfStyle w:val="000000100000" w:firstRow="0" w:lastRow="0" w:firstColumn="0" w:lastColumn="0" w:oddVBand="0" w:evenVBand="0" w:oddHBand="1" w:evenHBand="0" w:firstRowFirstColumn="0" w:firstRowLastColumn="0" w:lastRowFirstColumn="0" w:lastRowLastColumn="0"/>
               <w:rPr>
                 <w:sz w:val="24"/>
@@ -2547,7 +3551,113 @@
                 <w:sz w:val="24"/>
                 <w:szCs w:val="24"/>
               </w:rPr>
-              <w:t>Ensure items can be removed from the cart</w:t>
+              <w:t>1. Navigate to the home page</w:t>
+            </w:r>
+          </w:p>
+          <w:p>
+            <w:pPr>
+              <w:cnfStyle w:val="000000100000" w:firstRow="0" w:lastRow="0" w:firstColumn="0" w:lastColumn="0" w:oddVBand="0" w:evenVBand="0" w:oddHBand="1" w:evenHBand="0" w:firstRowFirstColumn="0" w:firstRowLastColumn="0" w:lastRowFirstColumn="0" w:lastRowLastColumn="0"/>
+              <w:rPr>
+                <w:sz w:val="24"/>
+                <w:szCs w:val="24"/>
+              </w:rPr>
+            </w:pPr>
+            <w:r>
+              <w:rPr>
+                <w:sz w:val="24"/>
+                <w:szCs w:val="24"/>
+              </w:rPr>
+              <w:t>2. Separately click on the elements to verify their functionality</w:t>
+            </w:r>
+          </w:p>
+        </w:tc>
+        <w:tc>
+          <w:tcPr>
+            <w:tcW w:w="3131" w:type="dxa"/>
+          </w:tcPr>
+          <w:p>
+            <w:pPr>
+              <w:cnfStyle w:val="000000100000" w:firstRow="0" w:lastRow="0" w:firstColumn="0" w:lastColumn="0" w:oddVBand="0" w:evenVBand="0" w:oddHBand="1" w:evenHBand="0" w:firstRowFirstColumn="0" w:firstRowLastColumn="0" w:lastRowFirstColumn="0" w:lastRowLastColumn="0"/>
+              <w:rPr>
+                <w:sz w:val="24"/>
+                <w:szCs w:val="24"/>
+              </w:rPr>
+            </w:pPr>
+            <w:r>
+              <w:rPr>
+                <w:sz w:val="24"/>
+                <w:szCs w:val="24"/>
+              </w:rPr>
+              <w:t>The All Items tab should return the user to the home page.</w:t>
+            </w:r>
+          </w:p>
+          <w:p>
+            <w:pPr>
+              <w:cnfStyle w:val="000000100000" w:firstRow="0" w:lastRow="0" w:firstColumn="0" w:lastColumn="0" w:oddVBand="0" w:evenVBand="0" w:oddHBand="1" w:evenHBand="0" w:firstRowFirstColumn="0" w:firstRowLastColumn="0" w:lastRowFirstColumn="0" w:lastRowLastColumn="0"/>
+              <w:rPr>
+                <w:sz w:val="24"/>
+                <w:szCs w:val="24"/>
+              </w:rPr>
+            </w:pPr>
+            <w:r>
+              <w:rPr>
+                <w:sz w:val="24"/>
+                <w:szCs w:val="24"/>
+              </w:rPr>
+              <w:t xml:space="preserve">The About tab should </w:t>
+            </w:r>
+            <w:r>
+              <w:rPr>
+                <w:sz w:val="24"/>
+                <w:szCs w:val="24"/>
+              </w:rPr>
+              <w:t>navigate the user to a different webpage</w:t>
+            </w:r>
+            <w:r>
+              <w:rPr>
+                <w:sz w:val="24"/>
+                <w:szCs w:val="24"/>
+              </w:rPr>
+              <w:t>.</w:t>
+            </w:r>
+          </w:p>
+          <w:p>
+            <w:pPr>
+              <w:cnfStyle w:val="000000100000" w:firstRow="0" w:lastRow="0" w:firstColumn="0" w:lastColumn="0" w:oddVBand="0" w:evenVBand="0" w:oddHBand="1" w:evenHBand="0" w:firstRowFirstColumn="0" w:firstRowLastColumn="0" w:lastRowFirstColumn="0" w:lastRowLastColumn="0"/>
+              <w:rPr>
+                <w:sz w:val="24"/>
+                <w:szCs w:val="24"/>
+              </w:rPr>
+            </w:pPr>
+            <w:r>
+              <w:rPr>
+                <w:sz w:val="24"/>
+                <w:szCs w:val="24"/>
+              </w:rPr>
+              <w:t xml:space="preserve">The Logout tab should return </w:t>
+            </w:r>
+            <w:r>
+              <w:rPr>
+                <w:sz w:val="24"/>
+                <w:szCs w:val="24"/>
+              </w:rPr>
+              <w:t>the user to the login page and log them out of the website.</w:t>
+            </w:r>
+          </w:p>
+          <w:p>
+            <w:pPr>
+              <w:cnfStyle w:val="000000100000" w:firstRow="0" w:lastRow="0" w:firstColumn="0" w:lastColumn="0" w:oddVBand="0" w:evenVBand="0" w:oddHBand="1" w:evenHBand="0" w:firstRowFirstColumn="0" w:firstRowLastColumn="0" w:lastRowFirstColumn="0" w:lastRowLastColumn="0"/>
+              <w:rPr>
+                <w:sz w:val="24"/>
+                <w:szCs w:val="24"/>
+              </w:rPr>
+            </w:pPr>
+            <w:r>
+              <w:rPr>
+                <w:sz w:val="24"/>
+                <w:szCs w:val="24"/>
+              </w:rPr>
+              <w:t>The Reset App State should reset the app to its default values and empty the Cart.</w:t>
             </w:r>
           </w:p>
         </w:tc>
@@ -2559,7 +3669,7 @@
         <w:tc>
           <w:tcPr>
             <w:cnfStyle w:val="001000000000" w:firstRow="0" w:lastRow="0" w:firstColumn="1" w:lastColumn="0" w:oddVBand="0" w:evenVBand="0" w:oddHBand="0" w:evenHBand="0" w:firstRowFirstColumn="0" w:firstRowLastColumn="0" w:lastRowFirstColumn="0" w:lastRowLastColumn="0"/>
-            <w:tcW w:w="440" w:type="dxa"/>
+            <w:tcW w:w="422" w:type="dxa"/>
           </w:tcPr>
           <w:p>
             <w:pPr>
@@ -2580,11 +3690,10 @@
         </w:tc>
         <w:tc>
           <w:tcPr>
-            <w:tcW w:w="2936" w:type="dxa"/>
-          </w:tcPr>
-          <w:p>
-            <w:pPr>
-              <w:jc w:val="both"/>
+            <w:tcW w:w="2073" w:type="dxa"/>
+          </w:tcPr>
+          <w:p>
+            <w:pPr>
               <w:cnfStyle w:val="000000000000" w:firstRow="0" w:lastRow="0" w:firstColumn="0" w:lastColumn="0" w:oddVBand="0" w:evenVBand="0" w:oddHBand="0" w:evenHBand="0" w:firstRowFirstColumn="0" w:firstRowLastColumn="0" w:lastRowFirstColumn="0" w:lastRowLastColumn="0"/>
               <w:rPr>
                 <w:sz w:val="24"/>
@@ -2596,17 +3705,16 @@
                 <w:sz w:val="24"/>
                 <w:szCs w:val="24"/>
               </w:rPr>
-              <w:t>Checkout Process</w:t>
-            </w:r>
-          </w:p>
-        </w:tc>
-        <w:tc>
-          <w:tcPr>
-            <w:tcW w:w="5868" w:type="dxa"/>
-          </w:tcPr>
-          <w:p>
-            <w:pPr>
-              <w:jc w:val="both"/>
+              <w:t>Verify Sorting Dropdown Menu</w:t>
+            </w:r>
+          </w:p>
+        </w:tc>
+        <w:tc>
+          <w:tcPr>
+            <w:tcW w:w="3724" w:type="dxa"/>
+          </w:tcPr>
+          <w:p>
+            <w:pPr>
               <w:cnfStyle w:val="000000000000" w:firstRow="0" w:lastRow="0" w:firstColumn="0" w:lastColumn="0" w:oddVBand="0" w:evenVBand="0" w:oddHBand="0" w:evenHBand="0" w:firstRowFirstColumn="0" w:firstRowLastColumn="0" w:lastRowFirstColumn="0" w:lastRowLastColumn="0"/>
               <w:rPr>
                 <w:sz w:val="24"/>
@@ -2618,7 +3726,60 @@
                 <w:sz w:val="24"/>
                 <w:szCs w:val="24"/>
               </w:rPr>
-              <w:t>Test the complete checkout process</w:t>
+              <w:t>1. Navigate to the home page</w:t>
+            </w:r>
+          </w:p>
+          <w:p>
+            <w:pPr>
+              <w:cnfStyle w:val="000000000000" w:firstRow="0" w:lastRow="0" w:firstColumn="0" w:lastColumn="0" w:oddVBand="0" w:evenVBand="0" w:oddHBand="0" w:evenHBand="0" w:firstRowFirstColumn="0" w:firstRowLastColumn="0" w:lastRowFirstColumn="0" w:lastRowLastColumn="0"/>
+              <w:rPr>
+                <w:sz w:val="24"/>
+                <w:szCs w:val="24"/>
+              </w:rPr>
+            </w:pPr>
+            <w:r>
+              <w:rPr>
+                <w:sz w:val="24"/>
+                <w:szCs w:val="24"/>
+              </w:rPr>
+              <w:t>2. Iterate through the different sorting options</w:t>
+            </w:r>
+          </w:p>
+          <w:p>
+            <w:pPr>
+              <w:cnfStyle w:val="000000000000" w:firstRow="0" w:lastRow="0" w:firstColumn="0" w:lastColumn="0" w:oddVBand="0" w:evenVBand="0" w:oddHBand="0" w:evenHBand="0" w:firstRowFirstColumn="0" w:firstRowLastColumn="0" w:lastRowFirstColumn="0" w:lastRowLastColumn="0"/>
+              <w:rPr>
+                <w:sz w:val="24"/>
+                <w:szCs w:val="24"/>
+              </w:rPr>
+            </w:pPr>
+            <w:r>
+              <w:rPr>
+                <w:sz w:val="24"/>
+                <w:szCs w:val="24"/>
+              </w:rPr>
+              <w:t>3. Verify that the items on the home page are sorted according to the option selected</w:t>
+            </w:r>
+          </w:p>
+        </w:tc>
+        <w:tc>
+          <w:tcPr>
+            <w:tcW w:w="3131" w:type="dxa"/>
+          </w:tcPr>
+          <w:p>
+            <w:pPr>
+              <w:cnfStyle w:val="000000000000" w:firstRow="0" w:lastRow="0" w:firstColumn="0" w:lastColumn="0" w:oddVBand="0" w:evenVBand="0" w:oddHBand="0" w:evenHBand="0" w:firstRowFirstColumn="0" w:firstRowLastColumn="0" w:lastRowFirstColumn="0" w:lastRowLastColumn="0"/>
+              <w:rPr>
+                <w:sz w:val="24"/>
+                <w:szCs w:val="24"/>
+              </w:rPr>
+            </w:pPr>
+            <w:r>
+              <w:rPr>
+                <w:sz w:val="24"/>
+                <w:szCs w:val="24"/>
+              </w:rPr>
+              <w:t>Items are sorted correctly based on the selected option.</w:t>
             </w:r>
           </w:p>
         </w:tc>
@@ -2631,7 +3792,7 @@
         <w:tc>
           <w:tcPr>
             <w:cnfStyle w:val="001000000000" w:firstRow="0" w:lastRow="0" w:firstColumn="1" w:lastColumn="0" w:oddVBand="0" w:evenVBand="0" w:oddHBand="0" w:evenHBand="0" w:firstRowFirstColumn="0" w:firstRowLastColumn="0" w:lastRowFirstColumn="0" w:lastRowLastColumn="0"/>
-            <w:tcW w:w="440" w:type="dxa"/>
+            <w:tcW w:w="422" w:type="dxa"/>
           </w:tcPr>
           <w:p>
             <w:pPr>
@@ -2652,11 +3813,10 @@
         </w:tc>
         <w:tc>
           <w:tcPr>
-            <w:tcW w:w="2936" w:type="dxa"/>
-          </w:tcPr>
-          <w:p>
-            <w:pPr>
-              <w:jc w:val="both"/>
+            <w:tcW w:w="2073" w:type="dxa"/>
+          </w:tcPr>
+          <w:p>
+            <w:pPr>
               <w:cnfStyle w:val="000000100000" w:firstRow="0" w:lastRow="0" w:firstColumn="0" w:lastColumn="0" w:oddVBand="0" w:evenVBand="0" w:oddHBand="1" w:evenHBand="0" w:firstRowFirstColumn="0" w:firstRowLastColumn="0" w:lastRowFirstColumn="0" w:lastRowLastColumn="0"/>
               <w:rPr>
                 <w:sz w:val="24"/>
@@ -2668,17 +3828,16 @@
                 <w:sz w:val="24"/>
                 <w:szCs w:val="24"/>
               </w:rPr>
-              <w:t>Logout</w:t>
-            </w:r>
-          </w:p>
-        </w:tc>
-        <w:tc>
-          <w:tcPr>
-            <w:tcW w:w="5868" w:type="dxa"/>
-          </w:tcPr>
-          <w:p>
-            <w:pPr>
-              <w:jc w:val="both"/>
+              <w:t>Verify Footer Social Network Links</w:t>
+            </w:r>
+          </w:p>
+        </w:tc>
+        <w:tc>
+          <w:tcPr>
+            <w:tcW w:w="3724" w:type="dxa"/>
+          </w:tcPr>
+          <w:p>
+            <w:pPr>
               <w:cnfStyle w:val="000000100000" w:firstRow="0" w:lastRow="0" w:firstColumn="0" w:lastColumn="0" w:oddVBand="0" w:evenVBand="0" w:oddHBand="1" w:evenHBand="0" w:firstRowFirstColumn="0" w:firstRowLastColumn="0" w:lastRowFirstColumn="0" w:lastRowLastColumn="0"/>
               <w:rPr>
                 <w:sz w:val="24"/>
@@ -2690,7 +3849,60 @@
                 <w:sz w:val="24"/>
                 <w:szCs w:val="24"/>
               </w:rPr>
-              <w:t>Verify user logout functionality</w:t>
+              <w:t>1. Navigate to the home page</w:t>
+            </w:r>
+          </w:p>
+          <w:p>
+            <w:pPr>
+              <w:cnfStyle w:val="000000100000" w:firstRow="0" w:lastRow="0" w:firstColumn="0" w:lastColumn="0" w:oddVBand="0" w:evenVBand="0" w:oddHBand="1" w:evenHBand="0" w:firstRowFirstColumn="0" w:firstRowLastColumn="0" w:lastRowFirstColumn="0" w:lastRowLastColumn="0"/>
+              <w:rPr>
+                <w:sz w:val="24"/>
+                <w:szCs w:val="24"/>
+              </w:rPr>
+            </w:pPr>
+            <w:r>
+              <w:rPr>
+                <w:sz w:val="24"/>
+                <w:szCs w:val="24"/>
+              </w:rPr>
+              <w:t>2. Verify that the social network links are clickable</w:t>
+            </w:r>
+          </w:p>
+          <w:p>
+            <w:pPr>
+              <w:cnfStyle w:val="000000100000" w:firstRow="0" w:lastRow="0" w:firstColumn="0" w:lastColumn="0" w:oddVBand="0" w:evenVBand="0" w:oddHBand="1" w:evenHBand="0" w:firstRowFirstColumn="0" w:firstRowLastColumn="0" w:lastRowFirstColumn="0" w:lastRowLastColumn="0"/>
+              <w:rPr>
+                <w:sz w:val="24"/>
+                <w:szCs w:val="24"/>
+              </w:rPr>
+            </w:pPr>
+            <w:r>
+              <w:rPr>
+                <w:sz w:val="24"/>
+                <w:szCs w:val="24"/>
+              </w:rPr>
+              <w:t>3. Click each item to verify navigation</w:t>
+            </w:r>
+          </w:p>
+        </w:tc>
+        <w:tc>
+          <w:tcPr>
+            <w:tcW w:w="3131" w:type="dxa"/>
+          </w:tcPr>
+          <w:p>
+            <w:pPr>
+              <w:cnfStyle w:val="000000100000" w:firstRow="0" w:lastRow="0" w:firstColumn="0" w:lastColumn="0" w:oddVBand="0" w:evenVBand="0" w:oddHBand="1" w:evenHBand="0" w:firstRowFirstColumn="0" w:firstRowLastColumn="0" w:lastRowFirstColumn="0" w:lastRowLastColumn="0"/>
+              <w:rPr>
+                <w:sz w:val="24"/>
+                <w:szCs w:val="24"/>
+              </w:rPr>
+            </w:pPr>
+            <w:r>
+              <w:rPr>
+                <w:sz w:val="24"/>
+                <w:szCs w:val="24"/>
+              </w:rPr>
+              <w:t>Footer links are clickable and navigate to the correct pages.</w:t>
             </w:r>
           </w:p>
         </w:tc>
@@ -2705,12 +3917,2074 @@
         </w:rPr>
       </w:pPr>
     </w:p>
+    <w:tbl>
+      <w:tblPr>
+        <w:tblStyle w:val="Tamnatablicareetke5"/>
+        <w:tblW w:w="0" w:type="auto"/>
+        <w:tblLook w:val="04A0" w:firstRow="1" w:lastRow="0" w:firstColumn="1" w:lastColumn="0" w:noHBand="0" w:noVBand="1"/>
+      </w:tblPr>
+      <w:tblGrid>
+        <w:gridCol w:w="422"/>
+        <w:gridCol w:w="2073"/>
+        <w:gridCol w:w="3724"/>
+        <w:gridCol w:w="3131"/>
+      </w:tblGrid>
+      <w:tr>
+        <w:trPr>
+          <w:cnfStyle w:val="100000000000" w:firstRow="1" w:lastRow="0" w:firstColumn="0" w:lastColumn="0" w:oddVBand="0" w:evenVBand="0" w:oddHBand="0" w:evenHBand="0" w:firstRowFirstColumn="0" w:firstRowLastColumn="0" w:lastRowFirstColumn="0" w:lastRowLastColumn="0"/>
+          <w:trHeight w:val="426"/>
+        </w:trPr>
+        <w:tc>
+          <w:tcPr>
+            <w:cnfStyle w:val="001000000000" w:firstRow="0" w:lastRow="0" w:firstColumn="1" w:lastColumn="0" w:oddVBand="0" w:evenVBand="0" w:oddHBand="0" w:evenHBand="0" w:firstRowFirstColumn="0" w:firstRowLastColumn="0" w:lastRowFirstColumn="0" w:lastRowLastColumn="0"/>
+            <w:tcW w:w="422" w:type="dxa"/>
+          </w:tcPr>
+          <w:p>
+            <w:pPr>
+              <w:jc w:val="both"/>
+              <w:rPr>
+                <w:sz w:val="24"/>
+                <w:szCs w:val="24"/>
+              </w:rPr>
+            </w:pPr>
+            <w:r>
+              <w:rPr>
+                <w:sz w:val="24"/>
+                <w:szCs w:val="24"/>
+              </w:rPr>
+              <w:t>#</w:t>
+            </w:r>
+          </w:p>
+        </w:tc>
+        <w:tc>
+          <w:tcPr>
+            <w:tcW w:w="2073" w:type="dxa"/>
+          </w:tcPr>
+          <w:p>
+            <w:pPr>
+              <w:jc w:val="center"/>
+              <w:cnfStyle w:val="100000000000" w:firstRow="1" w:lastRow="0" w:firstColumn="0" w:lastColumn="0" w:oddVBand="0" w:evenVBand="0" w:oddHBand="0" w:evenHBand="0" w:firstRowFirstColumn="0" w:firstRowLastColumn="0" w:lastRowFirstColumn="0" w:lastRowLastColumn="0"/>
+              <w:rPr>
+                <w:sz w:val="24"/>
+                <w:szCs w:val="24"/>
+              </w:rPr>
+            </w:pPr>
+            <w:r>
+              <w:rPr>
+                <w:sz w:val="24"/>
+                <w:szCs w:val="24"/>
+              </w:rPr>
+              <w:t xml:space="preserve">Cart </w:t>
+            </w:r>
+            <w:r>
+              <w:rPr>
+                <w:sz w:val="24"/>
+                <w:szCs w:val="24"/>
+              </w:rPr>
+              <w:t>Page Test Scenario</w:t>
+            </w:r>
+          </w:p>
+        </w:tc>
+        <w:tc>
+          <w:tcPr>
+            <w:tcW w:w="3724" w:type="dxa"/>
+          </w:tcPr>
+          <w:p>
+            <w:pPr>
+              <w:jc w:val="center"/>
+              <w:cnfStyle w:val="100000000000" w:firstRow="1" w:lastRow="0" w:firstColumn="0" w:lastColumn="0" w:oddVBand="0" w:evenVBand="0" w:oddHBand="0" w:evenHBand="0" w:firstRowFirstColumn="0" w:firstRowLastColumn="0" w:lastRowFirstColumn="0" w:lastRowLastColumn="0"/>
+              <w:rPr>
+                <w:sz w:val="24"/>
+                <w:szCs w:val="24"/>
+              </w:rPr>
+            </w:pPr>
+            <w:r>
+              <w:rPr>
+                <w:sz w:val="24"/>
+                <w:szCs w:val="24"/>
+              </w:rPr>
+              <w:t>Steps to Execute</w:t>
+            </w:r>
+          </w:p>
+        </w:tc>
+        <w:tc>
+          <w:tcPr>
+            <w:tcW w:w="3131" w:type="dxa"/>
+          </w:tcPr>
+          <w:p>
+            <w:pPr>
+              <w:jc w:val="center"/>
+              <w:cnfStyle w:val="100000000000" w:firstRow="1" w:lastRow="0" w:firstColumn="0" w:lastColumn="0" w:oddVBand="0" w:evenVBand="0" w:oddHBand="0" w:evenHBand="0" w:firstRowFirstColumn="0" w:firstRowLastColumn="0" w:lastRowFirstColumn="0" w:lastRowLastColumn="0"/>
+              <w:rPr>
+                <w:sz w:val="24"/>
+                <w:szCs w:val="24"/>
+              </w:rPr>
+            </w:pPr>
+            <w:r>
+              <w:rPr>
+                <w:sz w:val="24"/>
+                <w:szCs w:val="24"/>
+              </w:rPr>
+              <w:t>Expected Result</w:t>
+            </w:r>
+          </w:p>
+        </w:tc>
+      </w:tr>
+      <w:tr>
+        <w:trPr>
+          <w:cnfStyle w:val="000000100000" w:firstRow="0" w:lastRow="0" w:firstColumn="0" w:lastColumn="0" w:oddVBand="0" w:evenVBand="0" w:oddHBand="1" w:evenHBand="0" w:firstRowFirstColumn="0" w:firstRowLastColumn="0" w:lastRowFirstColumn="0" w:lastRowLastColumn="0"/>
+          <w:trHeight w:val="430"/>
+        </w:trPr>
+        <w:tc>
+          <w:tcPr>
+            <w:cnfStyle w:val="001000000000" w:firstRow="0" w:lastRow="0" w:firstColumn="1" w:lastColumn="0" w:oddVBand="0" w:evenVBand="0" w:oddHBand="0" w:evenHBand="0" w:firstRowFirstColumn="0" w:firstRowLastColumn="0" w:lastRowFirstColumn="0" w:lastRowLastColumn="0"/>
+            <w:tcW w:w="422" w:type="dxa"/>
+          </w:tcPr>
+          <w:p>
+            <w:pPr>
+              <w:jc w:val="both"/>
+              <w:rPr>
+                <w:sz w:val="24"/>
+                <w:szCs w:val="24"/>
+              </w:rPr>
+            </w:pPr>
+            <w:r>
+              <w:rPr>
+                <w:sz w:val="24"/>
+                <w:szCs w:val="24"/>
+              </w:rPr>
+              <w:t>1.</w:t>
+            </w:r>
+          </w:p>
+        </w:tc>
+        <w:tc>
+          <w:tcPr>
+            <w:tcW w:w="2073" w:type="dxa"/>
+          </w:tcPr>
+          <w:p>
+            <w:pPr>
+              <w:cnfStyle w:val="000000100000" w:firstRow="0" w:lastRow="0" w:firstColumn="0" w:lastColumn="0" w:oddVBand="0" w:evenVBand="0" w:oddHBand="1" w:evenHBand="0" w:firstRowFirstColumn="0" w:firstRowLastColumn="0" w:lastRowFirstColumn="0" w:lastRowLastColumn="0"/>
+              <w:rPr>
+                <w:sz w:val="24"/>
+                <w:szCs w:val="24"/>
+              </w:rPr>
+            </w:pPr>
+            <w:r>
+              <w:rPr>
+                <w:sz w:val="24"/>
+                <w:szCs w:val="24"/>
+              </w:rPr>
+              <w:t>Verify Removing Items from Cart</w:t>
+            </w:r>
+          </w:p>
+        </w:tc>
+        <w:tc>
+          <w:tcPr>
+            <w:tcW w:w="3724" w:type="dxa"/>
+          </w:tcPr>
+          <w:p>
+            <w:pPr>
+              <w:cnfStyle w:val="000000100000" w:firstRow="0" w:lastRow="0" w:firstColumn="0" w:lastColumn="0" w:oddVBand="0" w:evenVBand="0" w:oddHBand="1" w:evenHBand="0" w:firstRowFirstColumn="0" w:firstRowLastColumn="0" w:lastRowFirstColumn="0" w:lastRowLastColumn="0"/>
+              <w:rPr>
+                <w:sz w:val="24"/>
+                <w:szCs w:val="24"/>
+              </w:rPr>
+            </w:pPr>
+            <w:r>
+              <w:rPr>
+                <w:sz w:val="24"/>
+                <w:szCs w:val="24"/>
+              </w:rPr>
+              <w:t xml:space="preserve">1. </w:t>
+            </w:r>
+            <w:r>
+              <w:rPr>
+                <w:sz w:val="24"/>
+                <w:szCs w:val="24"/>
+              </w:rPr>
+              <w:t>Navigate to the Cart page</w:t>
+            </w:r>
+          </w:p>
+          <w:p>
+            <w:pPr>
+              <w:cnfStyle w:val="000000100000" w:firstRow="0" w:lastRow="0" w:firstColumn="0" w:lastColumn="0" w:oddVBand="0" w:evenVBand="0" w:oddHBand="1" w:evenHBand="0" w:firstRowFirstColumn="0" w:firstRowLastColumn="0" w:lastRowFirstColumn="0" w:lastRowLastColumn="0"/>
+              <w:rPr>
+                <w:sz w:val="24"/>
+                <w:szCs w:val="24"/>
+              </w:rPr>
+            </w:pPr>
+            <w:r>
+              <w:rPr>
+                <w:sz w:val="24"/>
+                <w:szCs w:val="24"/>
+              </w:rPr>
+              <w:t>2. Remove an item from the cart</w:t>
+            </w:r>
+          </w:p>
+          <w:p>
+            <w:pPr>
+              <w:cnfStyle w:val="000000100000" w:firstRow="0" w:lastRow="0" w:firstColumn="0" w:lastColumn="0" w:oddVBand="0" w:evenVBand="0" w:oddHBand="1" w:evenHBand="0" w:firstRowFirstColumn="0" w:firstRowLastColumn="0" w:lastRowFirstColumn="0" w:lastRowLastColumn="0"/>
+              <w:rPr>
+                <w:sz w:val="24"/>
+                <w:szCs w:val="24"/>
+              </w:rPr>
+            </w:pPr>
+            <w:r>
+              <w:rPr>
+                <w:sz w:val="24"/>
+                <w:szCs w:val="24"/>
+              </w:rPr>
+              <w:t>3. Verify that the item is removed, and the cart icon updates accordingly</w:t>
+            </w:r>
+          </w:p>
+        </w:tc>
+        <w:tc>
+          <w:tcPr>
+            <w:tcW w:w="3131" w:type="dxa"/>
+          </w:tcPr>
+          <w:p>
+            <w:pPr>
+              <w:cnfStyle w:val="000000100000" w:firstRow="0" w:lastRow="0" w:firstColumn="0" w:lastColumn="0" w:oddVBand="0" w:evenVBand="0" w:oddHBand="1" w:evenHBand="0" w:firstRowFirstColumn="0" w:firstRowLastColumn="0" w:lastRowFirstColumn="0" w:lastRowLastColumn="0"/>
+              <w:rPr>
+                <w:sz w:val="24"/>
+                <w:szCs w:val="24"/>
+              </w:rPr>
+            </w:pPr>
+            <w:r>
+              <w:rPr>
+                <w:sz w:val="24"/>
+                <w:szCs w:val="24"/>
+              </w:rPr>
+              <w:t>Item is removed from the cart and the cart icon updates.</w:t>
+            </w:r>
+          </w:p>
+        </w:tc>
+      </w:tr>
+      <w:tr>
+        <w:trPr>
+          <w:trHeight w:val="448"/>
+        </w:trPr>
+        <w:tc>
+          <w:tcPr>
+            <w:cnfStyle w:val="001000000000" w:firstRow="0" w:lastRow="0" w:firstColumn="1" w:lastColumn="0" w:oddVBand="0" w:evenVBand="0" w:oddHBand="0" w:evenHBand="0" w:firstRowFirstColumn="0" w:firstRowLastColumn="0" w:lastRowFirstColumn="0" w:lastRowLastColumn="0"/>
+            <w:tcW w:w="422" w:type="dxa"/>
+          </w:tcPr>
+          <w:p>
+            <w:pPr>
+              <w:jc w:val="both"/>
+              <w:rPr>
+                <w:sz w:val="24"/>
+                <w:szCs w:val="24"/>
+              </w:rPr>
+            </w:pPr>
+            <w:r>
+              <w:rPr>
+                <w:sz w:val="24"/>
+                <w:szCs w:val="24"/>
+              </w:rPr>
+              <w:t>2.</w:t>
+            </w:r>
+          </w:p>
+        </w:tc>
+        <w:tc>
+          <w:tcPr>
+            <w:tcW w:w="2073" w:type="dxa"/>
+          </w:tcPr>
+          <w:p>
+            <w:pPr>
+              <w:cnfStyle w:val="000000000000" w:firstRow="0" w:lastRow="0" w:firstColumn="0" w:lastColumn="0" w:oddVBand="0" w:evenVBand="0" w:oddHBand="0" w:evenHBand="0" w:firstRowFirstColumn="0" w:firstRowLastColumn="0" w:lastRowFirstColumn="0" w:lastRowLastColumn="0"/>
+              <w:rPr>
+                <w:sz w:val="24"/>
+                <w:szCs w:val="24"/>
+              </w:rPr>
+            </w:pPr>
+            <w:r>
+              <w:rPr>
+                <w:sz w:val="24"/>
+                <w:szCs w:val="24"/>
+              </w:rPr>
+              <w:t>Verify Cart Item Details</w:t>
+            </w:r>
+          </w:p>
+        </w:tc>
+        <w:tc>
+          <w:tcPr>
+            <w:tcW w:w="3724" w:type="dxa"/>
+          </w:tcPr>
+          <w:p>
+            <w:pPr>
+              <w:cnfStyle w:val="000000000000" w:firstRow="0" w:lastRow="0" w:firstColumn="0" w:lastColumn="0" w:oddVBand="0" w:evenVBand="0" w:oddHBand="0" w:evenHBand="0" w:firstRowFirstColumn="0" w:firstRowLastColumn="0" w:lastRowFirstColumn="0" w:lastRowLastColumn="0"/>
+              <w:rPr>
+                <w:sz w:val="24"/>
+                <w:szCs w:val="24"/>
+              </w:rPr>
+            </w:pPr>
+            <w:r>
+              <w:rPr>
+                <w:sz w:val="24"/>
+                <w:szCs w:val="24"/>
+              </w:rPr>
+              <w:t>1. Navigate to the Cart page</w:t>
+            </w:r>
+          </w:p>
+          <w:p>
+            <w:pPr>
+              <w:cnfStyle w:val="000000000000" w:firstRow="0" w:lastRow="0" w:firstColumn="0" w:lastColumn="0" w:oddVBand="0" w:evenVBand="0" w:oddHBand="0" w:evenHBand="0" w:firstRowFirstColumn="0" w:firstRowLastColumn="0" w:lastRowFirstColumn="0" w:lastRowLastColumn="0"/>
+              <w:rPr>
+                <w:sz w:val="24"/>
+                <w:szCs w:val="24"/>
+              </w:rPr>
+            </w:pPr>
+            <w:r>
+              <w:rPr>
+                <w:sz w:val="24"/>
+                <w:szCs w:val="24"/>
+              </w:rPr>
+              <w:lastRenderedPageBreak/>
+              <w:t>2. Verify each item in the cart has correct details (name, quantity, price)</w:t>
+            </w:r>
+          </w:p>
+          <w:p>
+            <w:pPr>
+              <w:cnfStyle w:val="000000000000" w:firstRow="0" w:lastRow="0" w:firstColumn="0" w:lastColumn="0" w:oddVBand="0" w:evenVBand="0" w:oddHBand="0" w:evenHBand="0" w:firstRowFirstColumn="0" w:firstRowLastColumn="0" w:lastRowFirstColumn="0" w:lastRowLastColumn="0"/>
+              <w:rPr>
+                <w:sz w:val="24"/>
+                <w:szCs w:val="24"/>
+              </w:rPr>
+            </w:pPr>
+            <w:r>
+              <w:rPr>
+                <w:sz w:val="24"/>
+                <w:szCs w:val="24"/>
+              </w:rPr>
+              <w:t>3. Verify the total price updates accordingly</w:t>
+            </w:r>
+          </w:p>
+        </w:tc>
+        <w:tc>
+          <w:tcPr>
+            <w:tcW w:w="3131" w:type="dxa"/>
+          </w:tcPr>
+          <w:p>
+            <w:pPr>
+              <w:cnfStyle w:val="000000000000" w:firstRow="0" w:lastRow="0" w:firstColumn="0" w:lastColumn="0" w:oddVBand="0" w:evenVBand="0" w:oddHBand="0" w:evenHBand="0" w:firstRowFirstColumn="0" w:firstRowLastColumn="0" w:lastRowFirstColumn="0" w:lastRowLastColumn="0"/>
+              <w:rPr>
+                <w:sz w:val="24"/>
+                <w:szCs w:val="24"/>
+              </w:rPr>
+            </w:pPr>
+            <w:r>
+              <w:rPr>
+                <w:sz w:val="24"/>
+                <w:szCs w:val="24"/>
+              </w:rPr>
+              <w:lastRenderedPageBreak/>
+              <w:t>Cart items display correct details (name, quantity, price)</w:t>
+            </w:r>
+          </w:p>
+        </w:tc>
+      </w:tr>
+      <w:tr>
+        <w:trPr>
+          <w:cnfStyle w:val="000000100000" w:firstRow="0" w:lastRow="0" w:firstColumn="0" w:lastColumn="0" w:oddVBand="0" w:evenVBand="0" w:oddHBand="1" w:evenHBand="0" w:firstRowFirstColumn="0" w:firstRowLastColumn="0" w:lastRowFirstColumn="0" w:lastRowLastColumn="0"/>
+          <w:trHeight w:val="426"/>
+        </w:trPr>
+        <w:tc>
+          <w:tcPr>
+            <w:cnfStyle w:val="001000000000" w:firstRow="0" w:lastRow="0" w:firstColumn="1" w:lastColumn="0" w:oddVBand="0" w:evenVBand="0" w:oddHBand="0" w:evenHBand="0" w:firstRowFirstColumn="0" w:firstRowLastColumn="0" w:lastRowFirstColumn="0" w:lastRowLastColumn="0"/>
+            <w:tcW w:w="422" w:type="dxa"/>
+          </w:tcPr>
+          <w:p>
+            <w:pPr>
+              <w:jc w:val="both"/>
+              <w:rPr>
+                <w:sz w:val="24"/>
+                <w:szCs w:val="24"/>
+              </w:rPr>
+            </w:pPr>
+            <w:r>
+              <w:rPr>
+                <w:sz w:val="24"/>
+                <w:szCs w:val="24"/>
+              </w:rPr>
+              <w:t>3.</w:t>
+            </w:r>
+          </w:p>
+        </w:tc>
+        <w:tc>
+          <w:tcPr>
+            <w:tcW w:w="2073" w:type="dxa"/>
+          </w:tcPr>
+          <w:p>
+            <w:pPr>
+              <w:cnfStyle w:val="000000100000" w:firstRow="0" w:lastRow="0" w:firstColumn="0" w:lastColumn="0" w:oddVBand="0" w:evenVBand="0" w:oddHBand="1" w:evenHBand="0" w:firstRowFirstColumn="0" w:firstRowLastColumn="0" w:lastRowFirstColumn="0" w:lastRowLastColumn="0"/>
+              <w:rPr>
+                <w:sz w:val="24"/>
+                <w:szCs w:val="24"/>
+              </w:rPr>
+            </w:pPr>
+            <w:r>
+              <w:rPr>
+                <w:sz w:val="24"/>
+                <w:szCs w:val="24"/>
+              </w:rPr>
+              <w:t>Verify Cart Quantity Update</w:t>
+            </w:r>
+          </w:p>
+        </w:tc>
+        <w:tc>
+          <w:tcPr>
+            <w:tcW w:w="3724" w:type="dxa"/>
+          </w:tcPr>
+          <w:p>
+            <w:pPr>
+              <w:cnfStyle w:val="000000100000" w:firstRow="0" w:lastRow="0" w:firstColumn="0" w:lastColumn="0" w:oddVBand="0" w:evenVBand="0" w:oddHBand="1" w:evenHBand="0" w:firstRowFirstColumn="0" w:firstRowLastColumn="0" w:lastRowFirstColumn="0" w:lastRowLastColumn="0"/>
+              <w:rPr>
+                <w:sz w:val="24"/>
+                <w:szCs w:val="24"/>
+              </w:rPr>
+            </w:pPr>
+            <w:r>
+              <w:rPr>
+                <w:sz w:val="24"/>
+                <w:szCs w:val="24"/>
+              </w:rPr>
+              <w:t>1. Navigate to the Cart page</w:t>
+            </w:r>
+          </w:p>
+          <w:p>
+            <w:pPr>
+              <w:cnfStyle w:val="000000100000" w:firstRow="0" w:lastRow="0" w:firstColumn="0" w:lastColumn="0" w:oddVBand="0" w:evenVBand="0" w:oddHBand="1" w:evenHBand="0" w:firstRowFirstColumn="0" w:firstRowLastColumn="0" w:lastRowFirstColumn="0" w:lastRowLastColumn="0"/>
+              <w:rPr>
+                <w:sz w:val="24"/>
+                <w:szCs w:val="24"/>
+              </w:rPr>
+            </w:pPr>
+            <w:r>
+              <w:rPr>
+                <w:sz w:val="24"/>
+                <w:szCs w:val="24"/>
+              </w:rPr>
+              <w:t>2. Change the quantity of an item</w:t>
+            </w:r>
+          </w:p>
+        </w:tc>
+        <w:tc>
+          <w:tcPr>
+            <w:tcW w:w="3131" w:type="dxa"/>
+          </w:tcPr>
+          <w:p>
+            <w:pPr>
+              <w:cnfStyle w:val="000000100000" w:firstRow="0" w:lastRow="0" w:firstColumn="0" w:lastColumn="0" w:oddVBand="0" w:evenVBand="0" w:oddHBand="1" w:evenHBand="0" w:firstRowFirstColumn="0" w:firstRowLastColumn="0" w:lastRowFirstColumn="0" w:lastRowLastColumn="0"/>
+              <w:rPr>
+                <w:sz w:val="24"/>
+                <w:szCs w:val="24"/>
+              </w:rPr>
+            </w:pPr>
+            <w:r>
+              <w:rPr>
+                <w:sz w:val="24"/>
+                <w:szCs w:val="24"/>
+              </w:rPr>
+              <w:t>Total price updates according to the new quantity of the item.</w:t>
+            </w:r>
+          </w:p>
+        </w:tc>
+      </w:tr>
+      <w:tr>
+        <w:trPr>
+          <w:trHeight w:val="426"/>
+        </w:trPr>
+        <w:tc>
+          <w:tcPr>
+            <w:cnfStyle w:val="001000000000" w:firstRow="0" w:lastRow="0" w:firstColumn="1" w:lastColumn="0" w:oddVBand="0" w:evenVBand="0" w:oddHBand="0" w:evenHBand="0" w:firstRowFirstColumn="0" w:firstRowLastColumn="0" w:lastRowFirstColumn="0" w:lastRowLastColumn="0"/>
+            <w:tcW w:w="422" w:type="dxa"/>
+          </w:tcPr>
+          <w:p>
+            <w:pPr>
+              <w:jc w:val="both"/>
+              <w:rPr>
+                <w:sz w:val="24"/>
+                <w:szCs w:val="24"/>
+              </w:rPr>
+            </w:pPr>
+            <w:r>
+              <w:rPr>
+                <w:sz w:val="24"/>
+                <w:szCs w:val="24"/>
+              </w:rPr>
+              <w:t>4.</w:t>
+            </w:r>
+          </w:p>
+        </w:tc>
+        <w:tc>
+          <w:tcPr>
+            <w:tcW w:w="2073" w:type="dxa"/>
+          </w:tcPr>
+          <w:p>
+            <w:pPr>
+              <w:cnfStyle w:val="000000000000" w:firstRow="0" w:lastRow="0" w:firstColumn="0" w:lastColumn="0" w:oddVBand="0" w:evenVBand="0" w:oddHBand="0" w:evenHBand="0" w:firstRowFirstColumn="0" w:firstRowLastColumn="0" w:lastRowFirstColumn="0" w:lastRowLastColumn="0"/>
+              <w:rPr>
+                <w:sz w:val="24"/>
+                <w:szCs w:val="24"/>
+              </w:rPr>
+            </w:pPr>
+            <w:r>
+              <w:rPr>
+                <w:sz w:val="24"/>
+                <w:szCs w:val="24"/>
+              </w:rPr>
+              <w:t>Verify Cart Persistence</w:t>
+            </w:r>
+          </w:p>
+        </w:tc>
+        <w:tc>
+          <w:tcPr>
+            <w:tcW w:w="3724" w:type="dxa"/>
+          </w:tcPr>
+          <w:p>
+            <w:pPr>
+              <w:cnfStyle w:val="000000000000" w:firstRow="0" w:lastRow="0" w:firstColumn="0" w:lastColumn="0" w:oddVBand="0" w:evenVBand="0" w:oddHBand="0" w:evenHBand="0" w:firstRowFirstColumn="0" w:firstRowLastColumn="0" w:lastRowFirstColumn="0" w:lastRowLastColumn="0"/>
+              <w:rPr>
+                <w:sz w:val="24"/>
+                <w:szCs w:val="24"/>
+              </w:rPr>
+            </w:pPr>
+            <w:r>
+              <w:rPr>
+                <w:sz w:val="24"/>
+                <w:szCs w:val="24"/>
+              </w:rPr>
+              <w:t>1. Add items to the cart</w:t>
+            </w:r>
+          </w:p>
+          <w:p>
+            <w:pPr>
+              <w:cnfStyle w:val="000000000000" w:firstRow="0" w:lastRow="0" w:firstColumn="0" w:lastColumn="0" w:oddVBand="0" w:evenVBand="0" w:oddHBand="0" w:evenHBand="0" w:firstRowFirstColumn="0" w:firstRowLastColumn="0" w:lastRowFirstColumn="0" w:lastRowLastColumn="0"/>
+              <w:rPr>
+                <w:sz w:val="24"/>
+                <w:szCs w:val="24"/>
+              </w:rPr>
+            </w:pPr>
+            <w:r>
+              <w:rPr>
+                <w:sz w:val="24"/>
+                <w:szCs w:val="24"/>
+              </w:rPr>
+              <w:t>2. Log out and log back in</w:t>
+            </w:r>
+          </w:p>
+          <w:p>
+            <w:pPr>
+              <w:cnfStyle w:val="000000000000" w:firstRow="0" w:lastRow="0" w:firstColumn="0" w:lastColumn="0" w:oddVBand="0" w:evenVBand="0" w:oddHBand="0" w:evenHBand="0" w:firstRowFirstColumn="0" w:firstRowLastColumn="0" w:lastRowFirstColumn="0" w:lastRowLastColumn="0"/>
+              <w:rPr>
+                <w:sz w:val="24"/>
+                <w:szCs w:val="24"/>
+              </w:rPr>
+            </w:pPr>
+            <w:r>
+              <w:rPr>
+                <w:sz w:val="24"/>
+                <w:szCs w:val="24"/>
+              </w:rPr>
+              <w:t>3. Navigate to the cart page</w:t>
+            </w:r>
+          </w:p>
+          <w:p>
+            <w:pPr>
+              <w:cnfStyle w:val="000000000000" w:firstRow="0" w:lastRow="0" w:firstColumn="0" w:lastColumn="0" w:oddVBand="0" w:evenVBand="0" w:oddHBand="0" w:evenHBand="0" w:firstRowFirstColumn="0" w:firstRowLastColumn="0" w:lastRowFirstColumn="0" w:lastRowLastColumn="0"/>
+              <w:rPr>
+                <w:sz w:val="24"/>
+                <w:szCs w:val="24"/>
+              </w:rPr>
+            </w:pPr>
+            <w:r>
+              <w:rPr>
+                <w:sz w:val="24"/>
+                <w:szCs w:val="24"/>
+              </w:rPr>
+              <w:t>4. Verify items are still in the cart</w:t>
+            </w:r>
+          </w:p>
+        </w:tc>
+        <w:tc>
+          <w:tcPr>
+            <w:tcW w:w="3131" w:type="dxa"/>
+          </w:tcPr>
+          <w:p>
+            <w:pPr>
+              <w:cnfStyle w:val="000000000000" w:firstRow="0" w:lastRow="0" w:firstColumn="0" w:lastColumn="0" w:oddVBand="0" w:evenVBand="0" w:oddHBand="0" w:evenHBand="0" w:firstRowFirstColumn="0" w:firstRowLastColumn="0" w:lastRowFirstColumn="0" w:lastRowLastColumn="0"/>
+              <w:rPr>
+                <w:sz w:val="24"/>
+                <w:szCs w:val="24"/>
+              </w:rPr>
+            </w:pPr>
+            <w:r>
+              <w:rPr>
+                <w:sz w:val="24"/>
+                <w:szCs w:val="24"/>
+              </w:rPr>
+              <w:t>Items remain in the cart after logging out and logging back in.</w:t>
+            </w:r>
+          </w:p>
+        </w:tc>
+      </w:tr>
+      <w:tr>
+        <w:trPr>
+          <w:cnfStyle w:val="000000100000" w:firstRow="0" w:lastRow="0" w:firstColumn="0" w:lastColumn="0" w:oddVBand="0" w:evenVBand="0" w:oddHBand="1" w:evenHBand="0" w:firstRowFirstColumn="0" w:firstRowLastColumn="0" w:lastRowFirstColumn="0" w:lastRowLastColumn="0"/>
+          <w:trHeight w:val="426"/>
+        </w:trPr>
+        <w:tc>
+          <w:tcPr>
+            <w:cnfStyle w:val="001000000000" w:firstRow="0" w:lastRow="0" w:firstColumn="1" w:lastColumn="0" w:oddVBand="0" w:evenVBand="0" w:oddHBand="0" w:evenHBand="0" w:firstRowFirstColumn="0" w:firstRowLastColumn="0" w:lastRowFirstColumn="0" w:lastRowLastColumn="0"/>
+            <w:tcW w:w="422" w:type="dxa"/>
+          </w:tcPr>
+          <w:p>
+            <w:pPr>
+              <w:jc w:val="both"/>
+              <w:rPr>
+                <w:sz w:val="24"/>
+                <w:szCs w:val="24"/>
+              </w:rPr>
+            </w:pPr>
+            <w:r>
+              <w:rPr>
+                <w:sz w:val="24"/>
+                <w:szCs w:val="24"/>
+              </w:rPr>
+              <w:t>5.</w:t>
+            </w:r>
+          </w:p>
+        </w:tc>
+        <w:tc>
+          <w:tcPr>
+            <w:tcW w:w="2073" w:type="dxa"/>
+          </w:tcPr>
+          <w:p>
+            <w:pPr>
+              <w:cnfStyle w:val="000000100000" w:firstRow="0" w:lastRow="0" w:firstColumn="0" w:lastColumn="0" w:oddVBand="0" w:evenVBand="0" w:oddHBand="1" w:evenHBand="0" w:firstRowFirstColumn="0" w:firstRowLastColumn="0" w:lastRowFirstColumn="0" w:lastRowLastColumn="0"/>
+              <w:rPr>
+                <w:sz w:val="24"/>
+                <w:szCs w:val="24"/>
+              </w:rPr>
+            </w:pPr>
+            <w:r>
+              <w:rPr>
+                <w:sz w:val="24"/>
+                <w:szCs w:val="24"/>
+              </w:rPr>
+              <w:t>Verify Continue Shopping Button</w:t>
+            </w:r>
+          </w:p>
+        </w:tc>
+        <w:tc>
+          <w:tcPr>
+            <w:tcW w:w="3724" w:type="dxa"/>
+          </w:tcPr>
+          <w:p>
+            <w:pPr>
+              <w:cnfStyle w:val="000000100000" w:firstRow="0" w:lastRow="0" w:firstColumn="0" w:lastColumn="0" w:oddVBand="0" w:evenVBand="0" w:oddHBand="1" w:evenHBand="0" w:firstRowFirstColumn="0" w:firstRowLastColumn="0" w:lastRowFirstColumn="0" w:lastRowLastColumn="0"/>
+              <w:rPr>
+                <w:sz w:val="24"/>
+                <w:szCs w:val="24"/>
+              </w:rPr>
+            </w:pPr>
+            <w:r>
+              <w:rPr>
+                <w:sz w:val="24"/>
+                <w:szCs w:val="24"/>
+              </w:rPr>
+              <w:t>1. Navigate to the Cart page</w:t>
+            </w:r>
+          </w:p>
+          <w:p>
+            <w:pPr>
+              <w:cnfStyle w:val="000000100000" w:firstRow="0" w:lastRow="0" w:firstColumn="0" w:lastColumn="0" w:oddVBand="0" w:evenVBand="0" w:oddHBand="1" w:evenHBand="0" w:firstRowFirstColumn="0" w:firstRowLastColumn="0" w:lastRowFirstColumn="0" w:lastRowLastColumn="0"/>
+              <w:rPr>
+                <w:sz w:val="24"/>
+                <w:szCs w:val="24"/>
+              </w:rPr>
+            </w:pPr>
+            <w:r>
+              <w:rPr>
+                <w:sz w:val="24"/>
+                <w:szCs w:val="24"/>
+              </w:rPr>
+              <w:t>2. Click on “Continue shopping” button</w:t>
+            </w:r>
+          </w:p>
+          <w:p>
+            <w:pPr>
+              <w:cnfStyle w:val="000000100000" w:firstRow="0" w:lastRow="0" w:firstColumn="0" w:lastColumn="0" w:oddVBand="0" w:evenVBand="0" w:oddHBand="1" w:evenHBand="0" w:firstRowFirstColumn="0" w:firstRowLastColumn="0" w:lastRowFirstColumn="0" w:lastRowLastColumn="0"/>
+              <w:rPr>
+                <w:sz w:val="24"/>
+                <w:szCs w:val="24"/>
+              </w:rPr>
+            </w:pPr>
+            <w:r>
+              <w:rPr>
+                <w:sz w:val="24"/>
+                <w:szCs w:val="24"/>
+              </w:rPr>
+              <w:t>3. Verify navigation back to the Home page</w:t>
+            </w:r>
+          </w:p>
+        </w:tc>
+        <w:tc>
+          <w:tcPr>
+            <w:tcW w:w="3131" w:type="dxa"/>
+          </w:tcPr>
+          <w:p>
+            <w:pPr>
+              <w:cnfStyle w:val="000000100000" w:firstRow="0" w:lastRow="0" w:firstColumn="0" w:lastColumn="0" w:oddVBand="0" w:evenVBand="0" w:oddHBand="1" w:evenHBand="0" w:firstRowFirstColumn="0" w:firstRowLastColumn="0" w:lastRowFirstColumn="0" w:lastRowLastColumn="0"/>
+              <w:rPr>
+                <w:sz w:val="24"/>
+                <w:szCs w:val="24"/>
+              </w:rPr>
+            </w:pPr>
+            <w:r>
+              <w:rPr>
+                <w:sz w:val="24"/>
+                <w:szCs w:val="24"/>
+              </w:rPr>
+              <w:t>User is navigated back to the Home page.</w:t>
+            </w:r>
+          </w:p>
+        </w:tc>
+      </w:tr>
+      <w:tr>
+        <w:trPr>
+          <w:trHeight w:val="426"/>
+        </w:trPr>
+        <w:tc>
+          <w:tcPr>
+            <w:cnfStyle w:val="001000000000" w:firstRow="0" w:lastRow="0" w:firstColumn="1" w:lastColumn="0" w:oddVBand="0" w:evenVBand="0" w:oddHBand="0" w:evenHBand="0" w:firstRowFirstColumn="0" w:firstRowLastColumn="0" w:lastRowFirstColumn="0" w:lastRowLastColumn="0"/>
+            <w:tcW w:w="422" w:type="dxa"/>
+          </w:tcPr>
+          <w:p>
+            <w:pPr>
+              <w:jc w:val="both"/>
+              <w:rPr>
+                <w:sz w:val="24"/>
+                <w:szCs w:val="24"/>
+              </w:rPr>
+            </w:pPr>
+            <w:r>
+              <w:rPr>
+                <w:sz w:val="24"/>
+                <w:szCs w:val="24"/>
+              </w:rPr>
+              <w:t xml:space="preserve">6. </w:t>
+            </w:r>
+          </w:p>
+        </w:tc>
+        <w:tc>
+          <w:tcPr>
+            <w:tcW w:w="2073" w:type="dxa"/>
+          </w:tcPr>
+          <w:p>
+            <w:pPr>
+              <w:cnfStyle w:val="000000000000" w:firstRow="0" w:lastRow="0" w:firstColumn="0" w:lastColumn="0" w:oddVBand="0" w:evenVBand="0" w:oddHBand="0" w:evenHBand="0" w:firstRowFirstColumn="0" w:firstRowLastColumn="0" w:lastRowFirstColumn="0" w:lastRowLastColumn="0"/>
+              <w:rPr>
+                <w:sz w:val="24"/>
+                <w:szCs w:val="24"/>
+              </w:rPr>
+            </w:pPr>
+            <w:r>
+              <w:rPr>
+                <w:sz w:val="24"/>
+                <w:szCs w:val="24"/>
+              </w:rPr>
+              <w:t>Verify Checkout Button</w:t>
+            </w:r>
+          </w:p>
+        </w:tc>
+        <w:tc>
+          <w:tcPr>
+            <w:tcW w:w="3724" w:type="dxa"/>
+          </w:tcPr>
+          <w:p>
+            <w:pPr>
+              <w:cnfStyle w:val="000000000000" w:firstRow="0" w:lastRow="0" w:firstColumn="0" w:lastColumn="0" w:oddVBand="0" w:evenVBand="0" w:oddHBand="0" w:evenHBand="0" w:firstRowFirstColumn="0" w:firstRowLastColumn="0" w:lastRowFirstColumn="0" w:lastRowLastColumn="0"/>
+              <w:rPr>
+                <w:sz w:val="24"/>
+                <w:szCs w:val="24"/>
+              </w:rPr>
+            </w:pPr>
+            <w:r>
+              <w:rPr>
+                <w:sz w:val="24"/>
+                <w:szCs w:val="24"/>
+              </w:rPr>
+              <w:t>1. Navigate to the Cart Page</w:t>
+            </w:r>
+          </w:p>
+          <w:p>
+            <w:pPr>
+              <w:cnfStyle w:val="000000000000" w:firstRow="0" w:lastRow="0" w:firstColumn="0" w:lastColumn="0" w:oddVBand="0" w:evenVBand="0" w:oddHBand="0" w:evenHBand="0" w:firstRowFirstColumn="0" w:firstRowLastColumn="0" w:lastRowFirstColumn="0" w:lastRowLastColumn="0"/>
+              <w:rPr>
+                <w:sz w:val="24"/>
+                <w:szCs w:val="24"/>
+              </w:rPr>
+            </w:pPr>
+            <w:r>
+              <w:rPr>
+                <w:sz w:val="24"/>
+                <w:szCs w:val="24"/>
+              </w:rPr>
+              <w:t>2. Click on “Checkout” button</w:t>
+            </w:r>
+          </w:p>
+          <w:p>
+            <w:pPr>
+              <w:cnfStyle w:val="000000000000" w:firstRow="0" w:lastRow="0" w:firstColumn="0" w:lastColumn="0" w:oddVBand="0" w:evenVBand="0" w:oddHBand="0" w:evenHBand="0" w:firstRowFirstColumn="0" w:firstRowLastColumn="0" w:lastRowFirstColumn="0" w:lastRowLastColumn="0"/>
+              <w:rPr>
+                <w:sz w:val="24"/>
+                <w:szCs w:val="24"/>
+              </w:rPr>
+            </w:pPr>
+            <w:r>
+              <w:rPr>
+                <w:sz w:val="24"/>
+                <w:szCs w:val="24"/>
+              </w:rPr>
+              <w:t>3. Verify navigation to the Checkout page</w:t>
+            </w:r>
+          </w:p>
+        </w:tc>
+        <w:tc>
+          <w:tcPr>
+            <w:tcW w:w="3131" w:type="dxa"/>
+          </w:tcPr>
+          <w:p>
+            <w:pPr>
+              <w:cnfStyle w:val="000000000000" w:firstRow="0" w:lastRow="0" w:firstColumn="0" w:lastColumn="0" w:oddVBand="0" w:evenVBand="0" w:oddHBand="0" w:evenHBand="0" w:firstRowFirstColumn="0" w:firstRowLastColumn="0" w:lastRowFirstColumn="0" w:lastRowLastColumn="0"/>
+              <w:rPr>
+                <w:sz w:val="24"/>
+                <w:szCs w:val="24"/>
+              </w:rPr>
+            </w:pPr>
+            <w:r>
+              <w:rPr>
+                <w:sz w:val="24"/>
+                <w:szCs w:val="24"/>
+              </w:rPr>
+              <w:t>User is navigated to the Checkout page</w:t>
+            </w:r>
+          </w:p>
+        </w:tc>
+      </w:tr>
+    </w:tbl>
+    <w:p>
+      <w:pPr>
+        <w:jc w:val="both"/>
+        <w:rPr>
+          <w:sz w:val="24"/>
+          <w:szCs w:val="24"/>
+        </w:rPr>
+      </w:pPr>
+    </w:p>
+    <w:tbl>
+      <w:tblPr>
+        <w:tblStyle w:val="Tamnatablicareetke5"/>
+        <w:tblW w:w="0" w:type="auto"/>
+        <w:tblLook w:val="04A0" w:firstRow="1" w:lastRow="0" w:firstColumn="1" w:lastColumn="0" w:noHBand="0" w:noVBand="1"/>
+      </w:tblPr>
+      <w:tblGrid>
+        <w:gridCol w:w="422"/>
+        <w:gridCol w:w="2073"/>
+        <w:gridCol w:w="3724"/>
+        <w:gridCol w:w="3131"/>
+      </w:tblGrid>
+      <w:tr>
+        <w:trPr>
+          <w:cnfStyle w:val="100000000000" w:firstRow="1" w:lastRow="0" w:firstColumn="0" w:lastColumn="0" w:oddVBand="0" w:evenVBand="0" w:oddHBand="0" w:evenHBand="0" w:firstRowFirstColumn="0" w:firstRowLastColumn="0" w:lastRowFirstColumn="0" w:lastRowLastColumn="0"/>
+          <w:trHeight w:val="426"/>
+        </w:trPr>
+        <w:tc>
+          <w:tcPr>
+            <w:cnfStyle w:val="001000000000" w:firstRow="0" w:lastRow="0" w:firstColumn="1" w:lastColumn="0" w:oddVBand="0" w:evenVBand="0" w:oddHBand="0" w:evenHBand="0" w:firstRowFirstColumn="0" w:firstRowLastColumn="0" w:lastRowFirstColumn="0" w:lastRowLastColumn="0"/>
+            <w:tcW w:w="422" w:type="dxa"/>
+          </w:tcPr>
+          <w:p>
+            <w:pPr>
+              <w:jc w:val="both"/>
+              <w:rPr>
+                <w:sz w:val="24"/>
+                <w:szCs w:val="24"/>
+              </w:rPr>
+            </w:pPr>
+            <w:r>
+              <w:rPr>
+                <w:sz w:val="24"/>
+                <w:szCs w:val="24"/>
+              </w:rPr>
+              <w:t>#</w:t>
+            </w:r>
+          </w:p>
+        </w:tc>
+        <w:tc>
+          <w:tcPr>
+            <w:tcW w:w="2073" w:type="dxa"/>
+          </w:tcPr>
+          <w:p>
+            <w:pPr>
+              <w:jc w:val="center"/>
+              <w:cnfStyle w:val="100000000000" w:firstRow="1" w:lastRow="0" w:firstColumn="0" w:lastColumn="0" w:oddVBand="0" w:evenVBand="0" w:oddHBand="0" w:evenHBand="0" w:firstRowFirstColumn="0" w:firstRowLastColumn="0" w:lastRowFirstColumn="0" w:lastRowLastColumn="0"/>
+              <w:rPr>
+                <w:sz w:val="24"/>
+                <w:szCs w:val="24"/>
+              </w:rPr>
+            </w:pPr>
+            <w:r>
+              <w:rPr>
+                <w:sz w:val="24"/>
+                <w:szCs w:val="24"/>
+              </w:rPr>
+              <w:t>Checkout</w:t>
+            </w:r>
+            <w:r>
+              <w:rPr>
+                <w:sz w:val="24"/>
+                <w:szCs w:val="24"/>
+              </w:rPr>
+              <w:t xml:space="preserve"> Page Test Scenario</w:t>
+            </w:r>
+          </w:p>
+        </w:tc>
+        <w:tc>
+          <w:tcPr>
+            <w:tcW w:w="3724" w:type="dxa"/>
+          </w:tcPr>
+          <w:p>
+            <w:pPr>
+              <w:jc w:val="center"/>
+              <w:cnfStyle w:val="100000000000" w:firstRow="1" w:lastRow="0" w:firstColumn="0" w:lastColumn="0" w:oddVBand="0" w:evenVBand="0" w:oddHBand="0" w:evenHBand="0" w:firstRowFirstColumn="0" w:firstRowLastColumn="0" w:lastRowFirstColumn="0" w:lastRowLastColumn="0"/>
+              <w:rPr>
+                <w:sz w:val="24"/>
+                <w:szCs w:val="24"/>
+              </w:rPr>
+            </w:pPr>
+            <w:r>
+              <w:rPr>
+                <w:sz w:val="24"/>
+                <w:szCs w:val="24"/>
+              </w:rPr>
+              <w:t>Steps to Execute</w:t>
+            </w:r>
+          </w:p>
+        </w:tc>
+        <w:tc>
+          <w:tcPr>
+            <w:tcW w:w="3131" w:type="dxa"/>
+          </w:tcPr>
+          <w:p>
+            <w:pPr>
+              <w:jc w:val="center"/>
+              <w:cnfStyle w:val="100000000000" w:firstRow="1" w:lastRow="0" w:firstColumn="0" w:lastColumn="0" w:oddVBand="0" w:evenVBand="0" w:oddHBand="0" w:evenHBand="0" w:firstRowFirstColumn="0" w:firstRowLastColumn="0" w:lastRowFirstColumn="0" w:lastRowLastColumn="0"/>
+              <w:rPr>
+                <w:sz w:val="24"/>
+                <w:szCs w:val="24"/>
+              </w:rPr>
+            </w:pPr>
+            <w:r>
+              <w:rPr>
+                <w:sz w:val="24"/>
+                <w:szCs w:val="24"/>
+              </w:rPr>
+              <w:t>Expected Result</w:t>
+            </w:r>
+          </w:p>
+        </w:tc>
+      </w:tr>
+      <w:tr>
+        <w:trPr>
+          <w:cnfStyle w:val="000000100000" w:firstRow="0" w:lastRow="0" w:firstColumn="0" w:lastColumn="0" w:oddVBand="0" w:evenVBand="0" w:oddHBand="1" w:evenHBand="0" w:firstRowFirstColumn="0" w:firstRowLastColumn="0" w:lastRowFirstColumn="0" w:lastRowLastColumn="0"/>
+          <w:trHeight w:val="430"/>
+        </w:trPr>
+        <w:tc>
+          <w:tcPr>
+            <w:cnfStyle w:val="001000000000" w:firstRow="0" w:lastRow="0" w:firstColumn="1" w:lastColumn="0" w:oddVBand="0" w:evenVBand="0" w:oddHBand="0" w:evenHBand="0" w:firstRowFirstColumn="0" w:firstRowLastColumn="0" w:lastRowFirstColumn="0" w:lastRowLastColumn="0"/>
+            <w:tcW w:w="422" w:type="dxa"/>
+          </w:tcPr>
+          <w:p>
+            <w:pPr>
+              <w:jc w:val="both"/>
+              <w:rPr>
+                <w:sz w:val="24"/>
+                <w:szCs w:val="24"/>
+              </w:rPr>
+            </w:pPr>
+            <w:r>
+              <w:rPr>
+                <w:sz w:val="24"/>
+                <w:szCs w:val="24"/>
+              </w:rPr>
+              <w:t>1.</w:t>
+            </w:r>
+          </w:p>
+        </w:tc>
+        <w:tc>
+          <w:tcPr>
+            <w:tcW w:w="2073" w:type="dxa"/>
+          </w:tcPr>
+          <w:p>
+            <w:pPr>
+              <w:cnfStyle w:val="000000100000" w:firstRow="0" w:lastRow="0" w:firstColumn="0" w:lastColumn="0" w:oddVBand="0" w:evenVBand="0" w:oddHBand="1" w:evenHBand="0" w:firstRowFirstColumn="0" w:firstRowLastColumn="0" w:lastRowFirstColumn="0" w:lastRowLastColumn="0"/>
+              <w:rPr>
+                <w:sz w:val="24"/>
+                <w:szCs w:val="24"/>
+              </w:rPr>
+            </w:pPr>
+            <w:r>
+              <w:rPr>
+                <w:sz w:val="24"/>
+                <w:szCs w:val="24"/>
+              </w:rPr>
+              <w:t>Verify Checkout Form – Enabled Elements</w:t>
+            </w:r>
+          </w:p>
+        </w:tc>
+        <w:tc>
+          <w:tcPr>
+            <w:tcW w:w="3724" w:type="dxa"/>
+          </w:tcPr>
+          <w:p>
+            <w:pPr>
+              <w:cnfStyle w:val="000000100000" w:firstRow="0" w:lastRow="0" w:firstColumn="0" w:lastColumn="0" w:oddVBand="0" w:evenVBand="0" w:oddHBand="1" w:evenHBand="0" w:firstRowFirstColumn="0" w:firstRowLastColumn="0" w:lastRowFirstColumn="0" w:lastRowLastColumn="0"/>
+              <w:rPr>
+                <w:sz w:val="24"/>
+                <w:szCs w:val="24"/>
+              </w:rPr>
+            </w:pPr>
+            <w:r>
+              <w:rPr>
+                <w:sz w:val="24"/>
+                <w:szCs w:val="24"/>
+              </w:rPr>
+              <w:t>1. Navigate to the Checkout page</w:t>
+            </w:r>
+          </w:p>
+          <w:p>
+            <w:pPr>
+              <w:cnfStyle w:val="000000100000" w:firstRow="0" w:lastRow="0" w:firstColumn="0" w:lastColumn="0" w:oddVBand="0" w:evenVBand="0" w:oddHBand="1" w:evenHBand="0" w:firstRowFirstColumn="0" w:firstRowLastColumn="0" w:lastRowFirstColumn="0" w:lastRowLastColumn="0"/>
+              <w:rPr>
+                <w:sz w:val="24"/>
+                <w:szCs w:val="24"/>
+              </w:rPr>
+            </w:pPr>
+            <w:r>
+              <w:rPr>
+                <w:sz w:val="24"/>
+                <w:szCs w:val="24"/>
+              </w:rPr>
+              <w:t>2. Verify that all input fields (first name, last name, postal code) are displayed and enabled</w:t>
+            </w:r>
+          </w:p>
+        </w:tc>
+        <w:tc>
+          <w:tcPr>
+            <w:tcW w:w="3131" w:type="dxa"/>
+          </w:tcPr>
+          <w:p>
+            <w:pPr>
+              <w:cnfStyle w:val="000000100000" w:firstRow="0" w:lastRow="0" w:firstColumn="0" w:lastColumn="0" w:oddVBand="0" w:evenVBand="0" w:oddHBand="1" w:evenHBand="0" w:firstRowFirstColumn="0" w:firstRowLastColumn="0" w:lastRowFirstColumn="0" w:lastRowLastColumn="0"/>
+              <w:rPr>
+                <w:sz w:val="24"/>
+                <w:szCs w:val="24"/>
+              </w:rPr>
+            </w:pPr>
+            <w:r>
+              <w:rPr>
+                <w:sz w:val="24"/>
+                <w:szCs w:val="24"/>
+              </w:rPr>
+              <w:t>All input fields are displayed and enabled.</w:t>
+            </w:r>
+          </w:p>
+        </w:tc>
+      </w:tr>
+      <w:tr>
+        <w:trPr>
+          <w:trHeight w:val="448"/>
+        </w:trPr>
+        <w:tc>
+          <w:tcPr>
+            <w:cnfStyle w:val="001000000000" w:firstRow="0" w:lastRow="0" w:firstColumn="1" w:lastColumn="0" w:oddVBand="0" w:evenVBand="0" w:oddHBand="0" w:evenHBand="0" w:firstRowFirstColumn="0" w:firstRowLastColumn="0" w:lastRowFirstColumn="0" w:lastRowLastColumn="0"/>
+            <w:tcW w:w="422" w:type="dxa"/>
+          </w:tcPr>
+          <w:p>
+            <w:pPr>
+              <w:jc w:val="both"/>
+              <w:rPr>
+                <w:sz w:val="24"/>
+                <w:szCs w:val="24"/>
+              </w:rPr>
+            </w:pPr>
+            <w:r>
+              <w:rPr>
+                <w:sz w:val="24"/>
+                <w:szCs w:val="24"/>
+              </w:rPr>
+              <w:t>2.</w:t>
+            </w:r>
+          </w:p>
+        </w:tc>
+        <w:tc>
+          <w:tcPr>
+            <w:tcW w:w="2073" w:type="dxa"/>
+          </w:tcPr>
+          <w:p>
+            <w:pPr>
+              <w:cnfStyle w:val="000000000000" w:firstRow="0" w:lastRow="0" w:firstColumn="0" w:lastColumn="0" w:oddVBand="0" w:evenVBand="0" w:oddHBand="0" w:evenHBand="0" w:firstRowFirstColumn="0" w:firstRowLastColumn="0" w:lastRowFirstColumn="0" w:lastRowLastColumn="0"/>
+              <w:rPr>
+                <w:sz w:val="24"/>
+                <w:szCs w:val="24"/>
+              </w:rPr>
+            </w:pPr>
+            <w:r>
+              <w:rPr>
+                <w:sz w:val="24"/>
+                <w:szCs w:val="24"/>
+              </w:rPr>
+              <w:t>Verify Checkout Form - Placeholders</w:t>
+            </w:r>
+          </w:p>
+        </w:tc>
+        <w:tc>
+          <w:tcPr>
+            <w:tcW w:w="3724" w:type="dxa"/>
+          </w:tcPr>
+          <w:p>
+            <w:pPr>
+              <w:cnfStyle w:val="000000000000" w:firstRow="0" w:lastRow="0" w:firstColumn="0" w:lastColumn="0" w:oddVBand="0" w:evenVBand="0" w:oddHBand="0" w:evenHBand="0" w:firstRowFirstColumn="0" w:firstRowLastColumn="0" w:lastRowFirstColumn="0" w:lastRowLastColumn="0"/>
+              <w:rPr>
+                <w:sz w:val="24"/>
+                <w:szCs w:val="24"/>
+              </w:rPr>
+            </w:pPr>
+            <w:r>
+              <w:rPr>
+                <w:sz w:val="24"/>
+                <w:szCs w:val="24"/>
+              </w:rPr>
+              <w:t>1. Navigate to the Checkout page</w:t>
+            </w:r>
+          </w:p>
+          <w:p>
+            <w:pPr>
+              <w:cnfStyle w:val="000000000000" w:firstRow="0" w:lastRow="0" w:firstColumn="0" w:lastColumn="0" w:oddVBand="0" w:evenVBand="0" w:oddHBand="0" w:evenHBand="0" w:firstRowFirstColumn="0" w:firstRowLastColumn="0" w:lastRowFirstColumn="0" w:lastRowLastColumn="0"/>
+              <w:rPr>
+                <w:sz w:val="24"/>
+                <w:szCs w:val="24"/>
+              </w:rPr>
+            </w:pPr>
+            <w:r>
+              <w:rPr>
+                <w:sz w:val="24"/>
+                <w:szCs w:val="24"/>
+              </w:rPr>
+              <w:t>2. Verify placeholder text for all input fields (first name, last name, postal code)</w:t>
+            </w:r>
+          </w:p>
+        </w:tc>
+        <w:tc>
+          <w:tcPr>
+            <w:tcW w:w="3131" w:type="dxa"/>
+          </w:tcPr>
+          <w:p>
+            <w:pPr>
+              <w:cnfStyle w:val="000000000000" w:firstRow="0" w:lastRow="0" w:firstColumn="0" w:lastColumn="0" w:oddVBand="0" w:evenVBand="0" w:oddHBand="0" w:evenHBand="0" w:firstRowFirstColumn="0" w:firstRowLastColumn="0" w:lastRowFirstColumn="0" w:lastRowLastColumn="0"/>
+              <w:rPr>
+                <w:sz w:val="24"/>
+                <w:szCs w:val="24"/>
+              </w:rPr>
+            </w:pPr>
+            <w:r>
+              <w:rPr>
+                <w:sz w:val="24"/>
+                <w:szCs w:val="24"/>
+              </w:rPr>
+              <w:t>Placeholder texts for input fields are correct.</w:t>
+            </w:r>
+          </w:p>
+        </w:tc>
+      </w:tr>
+      <w:tr>
+        <w:trPr>
+          <w:cnfStyle w:val="000000100000" w:firstRow="0" w:lastRow="0" w:firstColumn="0" w:lastColumn="0" w:oddVBand="0" w:evenVBand="0" w:oddHBand="1" w:evenHBand="0" w:firstRowFirstColumn="0" w:firstRowLastColumn="0" w:lastRowFirstColumn="0" w:lastRowLastColumn="0"/>
+          <w:trHeight w:val="426"/>
+        </w:trPr>
+        <w:tc>
+          <w:tcPr>
+            <w:cnfStyle w:val="001000000000" w:firstRow="0" w:lastRow="0" w:firstColumn="1" w:lastColumn="0" w:oddVBand="0" w:evenVBand="0" w:oddHBand="0" w:evenHBand="0" w:firstRowFirstColumn="0" w:firstRowLastColumn="0" w:lastRowFirstColumn="0" w:lastRowLastColumn="0"/>
+            <w:tcW w:w="422" w:type="dxa"/>
+          </w:tcPr>
+          <w:p>
+            <w:pPr>
+              <w:jc w:val="both"/>
+              <w:rPr>
+                <w:sz w:val="24"/>
+                <w:szCs w:val="24"/>
+              </w:rPr>
+            </w:pPr>
+            <w:r>
+              <w:rPr>
+                <w:sz w:val="24"/>
+                <w:szCs w:val="24"/>
+              </w:rPr>
+              <w:t>3.</w:t>
+            </w:r>
+          </w:p>
+        </w:tc>
+        <w:tc>
+          <w:tcPr>
+            <w:tcW w:w="2073" w:type="dxa"/>
+          </w:tcPr>
+          <w:p>
+            <w:pPr>
+              <w:cnfStyle w:val="000000100000" w:firstRow="0" w:lastRow="0" w:firstColumn="0" w:lastColumn="0" w:oddVBand="0" w:evenVBand="0" w:oddHBand="1" w:evenHBand="0" w:firstRowFirstColumn="0" w:firstRowLastColumn="0" w:lastRowFirstColumn="0" w:lastRowLastColumn="0"/>
+              <w:rPr>
+                <w:sz w:val="24"/>
+                <w:szCs w:val="24"/>
+              </w:rPr>
+            </w:pPr>
+            <w:r>
+              <w:rPr>
+                <w:sz w:val="24"/>
+                <w:szCs w:val="24"/>
+              </w:rPr>
+              <w:t>Verify Checkout with Valid Information</w:t>
+            </w:r>
+          </w:p>
+        </w:tc>
+        <w:tc>
+          <w:tcPr>
+            <w:tcW w:w="3724" w:type="dxa"/>
+          </w:tcPr>
+          <w:p>
+            <w:pPr>
+              <w:cnfStyle w:val="000000100000" w:firstRow="0" w:lastRow="0" w:firstColumn="0" w:lastColumn="0" w:oddVBand="0" w:evenVBand="0" w:oddHBand="1" w:evenHBand="0" w:firstRowFirstColumn="0" w:firstRowLastColumn="0" w:lastRowFirstColumn="0" w:lastRowLastColumn="0"/>
+              <w:rPr>
+                <w:sz w:val="24"/>
+                <w:szCs w:val="24"/>
+              </w:rPr>
+            </w:pPr>
+            <w:r>
+              <w:rPr>
+                <w:sz w:val="24"/>
+                <w:szCs w:val="24"/>
+              </w:rPr>
+              <w:t>1. Navigate to the Checkout page</w:t>
+            </w:r>
+          </w:p>
+          <w:p>
+            <w:pPr>
+              <w:cnfStyle w:val="000000100000" w:firstRow="0" w:lastRow="0" w:firstColumn="0" w:lastColumn="0" w:oddVBand="0" w:evenVBand="0" w:oddHBand="1" w:evenHBand="0" w:firstRowFirstColumn="0" w:firstRowLastColumn="0" w:lastRowFirstColumn="0" w:lastRowLastColumn="0"/>
+              <w:rPr>
+                <w:sz w:val="24"/>
+                <w:szCs w:val="24"/>
+              </w:rPr>
+            </w:pPr>
+            <w:r>
+              <w:rPr>
+                <w:sz w:val="24"/>
+                <w:szCs w:val="24"/>
+              </w:rPr>
+              <w:t>2. Enter valid information in the input fields</w:t>
+            </w:r>
+          </w:p>
+          <w:p>
+            <w:pPr>
+              <w:cnfStyle w:val="000000100000" w:firstRow="0" w:lastRow="0" w:firstColumn="0" w:lastColumn="0" w:oddVBand="0" w:evenVBand="0" w:oddHBand="1" w:evenHBand="0" w:firstRowFirstColumn="0" w:firstRowLastColumn="0" w:lastRowFirstColumn="0" w:lastRowLastColumn="0"/>
+              <w:rPr>
+                <w:sz w:val="24"/>
+                <w:szCs w:val="24"/>
+              </w:rPr>
+            </w:pPr>
+            <w:r>
+              <w:rPr>
+                <w:sz w:val="24"/>
+                <w:szCs w:val="24"/>
+              </w:rPr>
+              <w:t>3. Click on “Continue” button</w:t>
+            </w:r>
+          </w:p>
+          <w:p>
+            <w:pPr>
+              <w:cnfStyle w:val="000000100000" w:firstRow="0" w:lastRow="0" w:firstColumn="0" w:lastColumn="0" w:oddVBand="0" w:evenVBand="0" w:oddHBand="1" w:evenHBand="0" w:firstRowFirstColumn="0" w:firstRowLastColumn="0" w:lastRowFirstColumn="0" w:lastRowLastColumn="0"/>
+              <w:rPr>
+                <w:sz w:val="24"/>
+                <w:szCs w:val="24"/>
+              </w:rPr>
+            </w:pPr>
+            <w:r>
+              <w:rPr>
+                <w:sz w:val="24"/>
+                <w:szCs w:val="24"/>
+              </w:rPr>
+              <w:t>4. Verify navigation to the overview page</w:t>
+            </w:r>
+          </w:p>
+        </w:tc>
+        <w:tc>
+          <w:tcPr>
+            <w:tcW w:w="3131" w:type="dxa"/>
+          </w:tcPr>
+          <w:p>
+            <w:pPr>
+              <w:cnfStyle w:val="000000100000" w:firstRow="0" w:lastRow="0" w:firstColumn="0" w:lastColumn="0" w:oddVBand="0" w:evenVBand="0" w:oddHBand="1" w:evenHBand="0" w:firstRowFirstColumn="0" w:firstRowLastColumn="0" w:lastRowFirstColumn="0" w:lastRowLastColumn="0"/>
+              <w:rPr>
+                <w:sz w:val="24"/>
+                <w:szCs w:val="24"/>
+              </w:rPr>
+            </w:pPr>
+            <w:r>
+              <w:rPr>
+                <w:sz w:val="24"/>
+                <w:szCs w:val="24"/>
+              </w:rPr>
+              <w:t>User is navigated to the overview page.</w:t>
+            </w:r>
+          </w:p>
+        </w:tc>
+      </w:tr>
+      <w:tr>
+        <w:trPr>
+          <w:trHeight w:val="426"/>
+        </w:trPr>
+        <w:tc>
+          <w:tcPr>
+            <w:cnfStyle w:val="001000000000" w:firstRow="0" w:lastRow="0" w:firstColumn="1" w:lastColumn="0" w:oddVBand="0" w:evenVBand="0" w:oddHBand="0" w:evenHBand="0" w:firstRowFirstColumn="0" w:firstRowLastColumn="0" w:lastRowFirstColumn="0" w:lastRowLastColumn="0"/>
+            <w:tcW w:w="422" w:type="dxa"/>
+          </w:tcPr>
+          <w:p>
+            <w:pPr>
+              <w:jc w:val="both"/>
+              <w:rPr>
+                <w:sz w:val="24"/>
+                <w:szCs w:val="24"/>
+              </w:rPr>
+            </w:pPr>
+            <w:r>
+              <w:rPr>
+                <w:sz w:val="24"/>
+                <w:szCs w:val="24"/>
+              </w:rPr>
+              <w:t>4.</w:t>
+            </w:r>
+          </w:p>
+        </w:tc>
+        <w:tc>
+          <w:tcPr>
+            <w:tcW w:w="2073" w:type="dxa"/>
+          </w:tcPr>
+          <w:p>
+            <w:pPr>
+              <w:cnfStyle w:val="000000000000" w:firstRow="0" w:lastRow="0" w:firstColumn="0" w:lastColumn="0" w:oddVBand="0" w:evenVBand="0" w:oddHBand="0" w:evenHBand="0" w:firstRowFirstColumn="0" w:firstRowLastColumn="0" w:lastRowFirstColumn="0" w:lastRowLastColumn="0"/>
+              <w:rPr>
+                <w:sz w:val="24"/>
+                <w:szCs w:val="24"/>
+              </w:rPr>
+            </w:pPr>
+            <w:r>
+              <w:rPr>
+                <w:sz w:val="24"/>
+                <w:szCs w:val="24"/>
+              </w:rPr>
+              <w:t>Verify Checkout with Invalid Information</w:t>
+            </w:r>
+          </w:p>
+        </w:tc>
+        <w:tc>
+          <w:tcPr>
+            <w:tcW w:w="3724" w:type="dxa"/>
+          </w:tcPr>
+          <w:p>
+            <w:pPr>
+              <w:cnfStyle w:val="000000000000" w:firstRow="0" w:lastRow="0" w:firstColumn="0" w:lastColumn="0" w:oddVBand="0" w:evenVBand="0" w:oddHBand="0" w:evenHBand="0" w:firstRowFirstColumn="0" w:firstRowLastColumn="0" w:lastRowFirstColumn="0" w:lastRowLastColumn="0"/>
+              <w:rPr>
+                <w:sz w:val="24"/>
+                <w:szCs w:val="24"/>
+              </w:rPr>
+            </w:pPr>
+            <w:r>
+              <w:rPr>
+                <w:sz w:val="24"/>
+                <w:szCs w:val="24"/>
+              </w:rPr>
+              <w:t>1. Navigate to the Checkout page</w:t>
+            </w:r>
+          </w:p>
+          <w:p>
+            <w:pPr>
+              <w:cnfStyle w:val="000000000000" w:firstRow="0" w:lastRow="0" w:firstColumn="0" w:lastColumn="0" w:oddVBand="0" w:evenVBand="0" w:oddHBand="0" w:evenHBand="0" w:firstRowFirstColumn="0" w:firstRowLastColumn="0" w:lastRowFirstColumn="0" w:lastRowLastColumn="0"/>
+              <w:rPr>
+                <w:sz w:val="24"/>
+                <w:szCs w:val="24"/>
+              </w:rPr>
+            </w:pPr>
+            <w:r>
+              <w:rPr>
+                <w:sz w:val="24"/>
+                <w:szCs w:val="24"/>
+              </w:rPr>
+              <w:t>2. Enter invalid or incomplete information in the input fields</w:t>
+            </w:r>
+          </w:p>
+          <w:p>
+            <w:pPr>
+              <w:cnfStyle w:val="000000000000" w:firstRow="0" w:lastRow="0" w:firstColumn="0" w:lastColumn="0" w:oddVBand="0" w:evenVBand="0" w:oddHBand="0" w:evenHBand="0" w:firstRowFirstColumn="0" w:firstRowLastColumn="0" w:lastRowFirstColumn="0" w:lastRowLastColumn="0"/>
+              <w:rPr>
+                <w:sz w:val="24"/>
+                <w:szCs w:val="24"/>
+              </w:rPr>
+            </w:pPr>
+            <w:r>
+              <w:rPr>
+                <w:sz w:val="24"/>
+                <w:szCs w:val="24"/>
+              </w:rPr>
+              <w:t>3. Click on “Continue” button</w:t>
+            </w:r>
+          </w:p>
+          <w:p>
+            <w:pPr>
+              <w:cnfStyle w:val="000000000000" w:firstRow="0" w:lastRow="0" w:firstColumn="0" w:lastColumn="0" w:oddVBand="0" w:evenVBand="0" w:oddHBand="0" w:evenHBand="0" w:firstRowFirstColumn="0" w:firstRowLastColumn="0" w:lastRowFirstColumn="0" w:lastRowLastColumn="0"/>
+              <w:rPr>
+                <w:sz w:val="24"/>
+                <w:szCs w:val="24"/>
+              </w:rPr>
+            </w:pPr>
+            <w:r>
+              <w:rPr>
+                <w:sz w:val="24"/>
+                <w:szCs w:val="24"/>
+              </w:rPr>
+              <w:t>4. Verify error message is displayed</w:t>
+            </w:r>
+          </w:p>
+        </w:tc>
+        <w:tc>
+          <w:tcPr>
+            <w:tcW w:w="3131" w:type="dxa"/>
+          </w:tcPr>
+          <w:p>
+            <w:pPr>
+              <w:cnfStyle w:val="000000000000" w:firstRow="0" w:lastRow="0" w:firstColumn="0" w:lastColumn="0" w:oddVBand="0" w:evenVBand="0" w:oddHBand="0" w:evenHBand="0" w:firstRowFirstColumn="0" w:firstRowLastColumn="0" w:lastRowFirstColumn="0" w:lastRowLastColumn="0"/>
+              <w:rPr>
+                <w:sz w:val="24"/>
+                <w:szCs w:val="24"/>
+              </w:rPr>
+            </w:pPr>
+            <w:r>
+              <w:rPr>
+                <w:sz w:val="24"/>
+                <w:szCs w:val="24"/>
+              </w:rPr>
+              <w:t>Error message is displayed indicating invalid or incomplete information.</w:t>
+            </w:r>
+          </w:p>
+        </w:tc>
+      </w:tr>
+      <w:tr>
+        <w:trPr>
+          <w:cnfStyle w:val="000000100000" w:firstRow="0" w:lastRow="0" w:firstColumn="0" w:lastColumn="0" w:oddVBand="0" w:evenVBand="0" w:oddHBand="1" w:evenHBand="0" w:firstRowFirstColumn="0" w:firstRowLastColumn="0" w:lastRowFirstColumn="0" w:lastRowLastColumn="0"/>
+          <w:trHeight w:val="426"/>
+        </w:trPr>
+        <w:tc>
+          <w:tcPr>
+            <w:cnfStyle w:val="001000000000" w:firstRow="0" w:lastRow="0" w:firstColumn="1" w:lastColumn="0" w:oddVBand="0" w:evenVBand="0" w:oddHBand="0" w:evenHBand="0" w:firstRowFirstColumn="0" w:firstRowLastColumn="0" w:lastRowFirstColumn="0" w:lastRowLastColumn="0"/>
+            <w:tcW w:w="422" w:type="dxa"/>
+          </w:tcPr>
+          <w:p>
+            <w:pPr>
+              <w:jc w:val="both"/>
+              <w:rPr>
+                <w:sz w:val="24"/>
+                <w:szCs w:val="24"/>
+              </w:rPr>
+            </w:pPr>
+            <w:r>
+              <w:rPr>
+                <w:sz w:val="24"/>
+                <w:szCs w:val="24"/>
+              </w:rPr>
+              <w:lastRenderedPageBreak/>
+              <w:t>5.</w:t>
+            </w:r>
+          </w:p>
+        </w:tc>
+        <w:tc>
+          <w:tcPr>
+            <w:tcW w:w="2073" w:type="dxa"/>
+          </w:tcPr>
+          <w:p>
+            <w:pPr>
+              <w:cnfStyle w:val="000000100000" w:firstRow="0" w:lastRow="0" w:firstColumn="0" w:lastColumn="0" w:oddVBand="0" w:evenVBand="0" w:oddHBand="1" w:evenHBand="0" w:firstRowFirstColumn="0" w:firstRowLastColumn="0" w:lastRowFirstColumn="0" w:lastRowLastColumn="0"/>
+              <w:rPr>
+                <w:sz w:val="24"/>
+                <w:szCs w:val="24"/>
+              </w:rPr>
+            </w:pPr>
+            <w:r>
+              <w:rPr>
+                <w:sz w:val="24"/>
+                <w:szCs w:val="24"/>
+              </w:rPr>
+              <w:t>Verify Cancel Button</w:t>
+            </w:r>
+          </w:p>
+        </w:tc>
+        <w:tc>
+          <w:tcPr>
+            <w:tcW w:w="3724" w:type="dxa"/>
+          </w:tcPr>
+          <w:p>
+            <w:pPr>
+              <w:cnfStyle w:val="000000100000" w:firstRow="0" w:lastRow="0" w:firstColumn="0" w:lastColumn="0" w:oddVBand="0" w:evenVBand="0" w:oddHBand="1" w:evenHBand="0" w:firstRowFirstColumn="0" w:firstRowLastColumn="0" w:lastRowFirstColumn="0" w:lastRowLastColumn="0"/>
+              <w:rPr>
+                <w:sz w:val="24"/>
+                <w:szCs w:val="24"/>
+              </w:rPr>
+            </w:pPr>
+            <w:r>
+              <w:rPr>
+                <w:sz w:val="24"/>
+                <w:szCs w:val="24"/>
+              </w:rPr>
+              <w:t>1. Navigate to the Checkout Page</w:t>
+            </w:r>
+          </w:p>
+          <w:p>
+            <w:pPr>
+              <w:cnfStyle w:val="000000100000" w:firstRow="0" w:lastRow="0" w:firstColumn="0" w:lastColumn="0" w:oddVBand="0" w:evenVBand="0" w:oddHBand="1" w:evenHBand="0" w:firstRowFirstColumn="0" w:firstRowLastColumn="0" w:lastRowFirstColumn="0" w:lastRowLastColumn="0"/>
+              <w:rPr>
+                <w:sz w:val="24"/>
+                <w:szCs w:val="24"/>
+              </w:rPr>
+            </w:pPr>
+            <w:r>
+              <w:rPr>
+                <w:sz w:val="24"/>
+                <w:szCs w:val="24"/>
+              </w:rPr>
+              <w:t>2. Click on the “Cancel” button</w:t>
+            </w:r>
+          </w:p>
+          <w:p>
+            <w:pPr>
+              <w:cnfStyle w:val="000000100000" w:firstRow="0" w:lastRow="0" w:firstColumn="0" w:lastColumn="0" w:oddVBand="0" w:evenVBand="0" w:oddHBand="1" w:evenHBand="0" w:firstRowFirstColumn="0" w:firstRowLastColumn="0" w:lastRowFirstColumn="0" w:lastRowLastColumn="0"/>
+              <w:rPr>
+                <w:sz w:val="24"/>
+                <w:szCs w:val="24"/>
+              </w:rPr>
+            </w:pPr>
+            <w:r>
+              <w:rPr>
+                <w:sz w:val="24"/>
+                <w:szCs w:val="24"/>
+              </w:rPr>
+              <w:t>3. Verify navigation back to the Cart page</w:t>
+            </w:r>
+          </w:p>
+        </w:tc>
+        <w:tc>
+          <w:tcPr>
+            <w:tcW w:w="3131" w:type="dxa"/>
+          </w:tcPr>
+          <w:p>
+            <w:pPr>
+              <w:cnfStyle w:val="000000100000" w:firstRow="0" w:lastRow="0" w:firstColumn="0" w:lastColumn="0" w:oddVBand="0" w:evenVBand="0" w:oddHBand="1" w:evenHBand="0" w:firstRowFirstColumn="0" w:firstRowLastColumn="0" w:lastRowFirstColumn="0" w:lastRowLastColumn="0"/>
+              <w:rPr>
+                <w:sz w:val="24"/>
+                <w:szCs w:val="24"/>
+              </w:rPr>
+            </w:pPr>
+            <w:r>
+              <w:rPr>
+                <w:sz w:val="24"/>
+                <w:szCs w:val="24"/>
+              </w:rPr>
+              <w:t>User is navigated back to the Cart page.</w:t>
+            </w:r>
+          </w:p>
+        </w:tc>
+      </w:tr>
+      <w:tr>
+        <w:trPr>
+          <w:trHeight w:val="426"/>
+        </w:trPr>
+        <w:tc>
+          <w:tcPr>
+            <w:cnfStyle w:val="001000000000" w:firstRow="0" w:lastRow="0" w:firstColumn="1" w:lastColumn="0" w:oddVBand="0" w:evenVBand="0" w:oddHBand="0" w:evenHBand="0" w:firstRowFirstColumn="0" w:firstRowLastColumn="0" w:lastRowFirstColumn="0" w:lastRowLastColumn="0"/>
+            <w:tcW w:w="422" w:type="dxa"/>
+          </w:tcPr>
+          <w:p>
+            <w:pPr>
+              <w:jc w:val="both"/>
+              <w:rPr>
+                <w:sz w:val="24"/>
+                <w:szCs w:val="24"/>
+              </w:rPr>
+            </w:pPr>
+            <w:r>
+              <w:rPr>
+                <w:sz w:val="24"/>
+                <w:szCs w:val="24"/>
+              </w:rPr>
+              <w:t xml:space="preserve">6. </w:t>
+            </w:r>
+          </w:p>
+        </w:tc>
+        <w:tc>
+          <w:tcPr>
+            <w:tcW w:w="2073" w:type="dxa"/>
+          </w:tcPr>
+          <w:p>
+            <w:pPr>
+              <w:cnfStyle w:val="000000000000" w:firstRow="0" w:lastRow="0" w:firstColumn="0" w:lastColumn="0" w:oddVBand="0" w:evenVBand="0" w:oddHBand="0" w:evenHBand="0" w:firstRowFirstColumn="0" w:firstRowLastColumn="0" w:lastRowFirstColumn="0" w:lastRowLastColumn="0"/>
+              <w:rPr>
+                <w:sz w:val="24"/>
+                <w:szCs w:val="24"/>
+              </w:rPr>
+            </w:pPr>
+            <w:r>
+              <w:rPr>
+                <w:sz w:val="24"/>
+                <w:szCs w:val="24"/>
+              </w:rPr>
+              <w:t>Verify Checkout Overview Page</w:t>
+            </w:r>
+          </w:p>
+        </w:tc>
+        <w:tc>
+          <w:tcPr>
+            <w:tcW w:w="3724" w:type="dxa"/>
+          </w:tcPr>
+          <w:p>
+            <w:pPr>
+              <w:cnfStyle w:val="000000000000" w:firstRow="0" w:lastRow="0" w:firstColumn="0" w:lastColumn="0" w:oddVBand="0" w:evenVBand="0" w:oddHBand="0" w:evenHBand="0" w:firstRowFirstColumn="0" w:firstRowLastColumn="0" w:lastRowFirstColumn="0" w:lastRowLastColumn="0"/>
+              <w:rPr>
+                <w:sz w:val="24"/>
+                <w:szCs w:val="24"/>
+              </w:rPr>
+            </w:pPr>
+            <w:r>
+              <w:rPr>
+                <w:sz w:val="24"/>
+                <w:szCs w:val="24"/>
+              </w:rPr>
+              <w:t>1. Navigate to the Checkout Overview page</w:t>
+            </w:r>
+          </w:p>
+          <w:p>
+            <w:pPr>
+              <w:cnfStyle w:val="000000000000" w:firstRow="0" w:lastRow="0" w:firstColumn="0" w:lastColumn="0" w:oddVBand="0" w:evenVBand="0" w:oddHBand="0" w:evenHBand="0" w:firstRowFirstColumn="0" w:firstRowLastColumn="0" w:lastRowFirstColumn="0" w:lastRowLastColumn="0"/>
+              <w:rPr>
+                <w:sz w:val="24"/>
+                <w:szCs w:val="24"/>
+              </w:rPr>
+            </w:pPr>
+            <w:r>
+              <w:rPr>
+                <w:sz w:val="24"/>
+                <w:szCs w:val="24"/>
+              </w:rPr>
+              <w:t>2. Verify the details of the order (items, quantities, prices, total price) are correct</w:t>
+            </w:r>
+          </w:p>
+        </w:tc>
+        <w:tc>
+          <w:tcPr>
+            <w:tcW w:w="3131" w:type="dxa"/>
+          </w:tcPr>
+          <w:p>
+            <w:pPr>
+              <w:cnfStyle w:val="000000000000" w:firstRow="0" w:lastRow="0" w:firstColumn="0" w:lastColumn="0" w:oddVBand="0" w:evenVBand="0" w:oddHBand="0" w:evenHBand="0" w:firstRowFirstColumn="0" w:firstRowLastColumn="0" w:lastRowFirstColumn="0" w:lastRowLastColumn="0"/>
+              <w:rPr>
+                <w:sz w:val="24"/>
+                <w:szCs w:val="24"/>
+              </w:rPr>
+            </w:pPr>
+            <w:r>
+              <w:rPr>
+                <w:sz w:val="24"/>
+                <w:szCs w:val="24"/>
+              </w:rPr>
+              <w:t>Order details on the overview page are correct.</w:t>
+            </w:r>
+          </w:p>
+        </w:tc>
+      </w:tr>
+      <w:tr>
+        <w:trPr>
+          <w:cnfStyle w:val="000000100000" w:firstRow="0" w:lastRow="0" w:firstColumn="0" w:lastColumn="0" w:oddVBand="0" w:evenVBand="0" w:oddHBand="1" w:evenHBand="0" w:firstRowFirstColumn="0" w:firstRowLastColumn="0" w:lastRowFirstColumn="0" w:lastRowLastColumn="0"/>
+          <w:trHeight w:val="426"/>
+        </w:trPr>
+        <w:tc>
+          <w:tcPr>
+            <w:cnfStyle w:val="001000000000" w:firstRow="0" w:lastRow="0" w:firstColumn="1" w:lastColumn="0" w:oddVBand="0" w:evenVBand="0" w:oddHBand="0" w:evenHBand="0" w:firstRowFirstColumn="0" w:firstRowLastColumn="0" w:lastRowFirstColumn="0" w:lastRowLastColumn="0"/>
+            <w:tcW w:w="422" w:type="dxa"/>
+          </w:tcPr>
+          <w:p>
+            <w:pPr>
+              <w:jc w:val="both"/>
+              <w:rPr>
+                <w:sz w:val="24"/>
+                <w:szCs w:val="24"/>
+              </w:rPr>
+            </w:pPr>
+            <w:r>
+              <w:rPr>
+                <w:sz w:val="24"/>
+                <w:szCs w:val="24"/>
+              </w:rPr>
+              <w:t xml:space="preserve">7. </w:t>
+            </w:r>
+          </w:p>
+        </w:tc>
+        <w:tc>
+          <w:tcPr>
+            <w:tcW w:w="2073" w:type="dxa"/>
+          </w:tcPr>
+          <w:p>
+            <w:pPr>
+              <w:cnfStyle w:val="000000100000" w:firstRow="0" w:lastRow="0" w:firstColumn="0" w:lastColumn="0" w:oddVBand="0" w:evenVBand="0" w:oddHBand="1" w:evenHBand="0" w:firstRowFirstColumn="0" w:firstRowLastColumn="0" w:lastRowFirstColumn="0" w:lastRowLastColumn="0"/>
+              <w:rPr>
+                <w:sz w:val="24"/>
+                <w:szCs w:val="24"/>
+              </w:rPr>
+            </w:pPr>
+            <w:r>
+              <w:rPr>
+                <w:sz w:val="24"/>
+                <w:szCs w:val="24"/>
+              </w:rPr>
+              <w:t>Verify Finish Button</w:t>
+            </w:r>
+          </w:p>
+        </w:tc>
+        <w:tc>
+          <w:tcPr>
+            <w:tcW w:w="3724" w:type="dxa"/>
+          </w:tcPr>
+          <w:p>
+            <w:pPr>
+              <w:cnfStyle w:val="000000100000" w:firstRow="0" w:lastRow="0" w:firstColumn="0" w:lastColumn="0" w:oddVBand="0" w:evenVBand="0" w:oddHBand="1" w:evenHBand="0" w:firstRowFirstColumn="0" w:firstRowLastColumn="0" w:lastRowFirstColumn="0" w:lastRowLastColumn="0"/>
+              <w:rPr>
+                <w:sz w:val="24"/>
+                <w:szCs w:val="24"/>
+              </w:rPr>
+            </w:pPr>
+            <w:r>
+              <w:rPr>
+                <w:sz w:val="24"/>
+                <w:szCs w:val="24"/>
+              </w:rPr>
+              <w:t>1. Navigate to the Checkout Overview Page</w:t>
+            </w:r>
+          </w:p>
+          <w:p>
+            <w:pPr>
+              <w:cnfStyle w:val="000000100000" w:firstRow="0" w:lastRow="0" w:firstColumn="0" w:lastColumn="0" w:oddVBand="0" w:evenVBand="0" w:oddHBand="1" w:evenHBand="0" w:firstRowFirstColumn="0" w:firstRowLastColumn="0" w:lastRowFirstColumn="0" w:lastRowLastColumn="0"/>
+              <w:rPr>
+                <w:sz w:val="24"/>
+                <w:szCs w:val="24"/>
+              </w:rPr>
+            </w:pPr>
+            <w:r>
+              <w:rPr>
+                <w:sz w:val="24"/>
+                <w:szCs w:val="24"/>
+              </w:rPr>
+              <w:t>2. Click on “Finish” button</w:t>
+            </w:r>
+          </w:p>
+          <w:p>
+            <w:pPr>
+              <w:cnfStyle w:val="000000100000" w:firstRow="0" w:lastRow="0" w:firstColumn="0" w:lastColumn="0" w:oddVBand="0" w:evenVBand="0" w:oddHBand="1" w:evenHBand="0" w:firstRowFirstColumn="0" w:firstRowLastColumn="0" w:lastRowFirstColumn="0" w:lastRowLastColumn="0"/>
+              <w:rPr>
+                <w:sz w:val="24"/>
+                <w:szCs w:val="24"/>
+              </w:rPr>
+            </w:pPr>
+            <w:r>
+              <w:rPr>
+                <w:sz w:val="24"/>
+                <w:szCs w:val="24"/>
+              </w:rPr>
+              <w:t>3. Verify order completion and navigation to the order confirmation page</w:t>
+            </w:r>
+          </w:p>
+        </w:tc>
+        <w:tc>
+          <w:tcPr>
+            <w:tcW w:w="3131" w:type="dxa"/>
+          </w:tcPr>
+          <w:p>
+            <w:pPr>
+              <w:cnfStyle w:val="000000100000" w:firstRow="0" w:lastRow="0" w:firstColumn="0" w:lastColumn="0" w:oddVBand="0" w:evenVBand="0" w:oddHBand="1" w:evenHBand="0" w:firstRowFirstColumn="0" w:firstRowLastColumn="0" w:lastRowFirstColumn="0" w:lastRowLastColumn="0"/>
+              <w:rPr>
+                <w:sz w:val="24"/>
+                <w:szCs w:val="24"/>
+              </w:rPr>
+            </w:pPr>
+            <w:r>
+              <w:rPr>
+                <w:sz w:val="24"/>
+                <w:szCs w:val="24"/>
+              </w:rPr>
+              <w:t>Order is completed and user is navigated to the order confirmation page.</w:t>
+            </w:r>
+          </w:p>
+        </w:tc>
+      </w:tr>
+      <w:tr>
+        <w:trPr>
+          <w:trHeight w:val="426"/>
+        </w:trPr>
+        <w:tc>
+          <w:tcPr>
+            <w:cnfStyle w:val="001000000000" w:firstRow="0" w:lastRow="0" w:firstColumn="1" w:lastColumn="0" w:oddVBand="0" w:evenVBand="0" w:oddHBand="0" w:evenHBand="0" w:firstRowFirstColumn="0" w:firstRowLastColumn="0" w:lastRowFirstColumn="0" w:lastRowLastColumn="0"/>
+            <w:tcW w:w="422" w:type="dxa"/>
+          </w:tcPr>
+          <w:p>
+            <w:pPr>
+              <w:jc w:val="both"/>
+              <w:rPr>
+                <w:sz w:val="24"/>
+                <w:szCs w:val="24"/>
+              </w:rPr>
+            </w:pPr>
+            <w:r>
+              <w:rPr>
+                <w:sz w:val="24"/>
+                <w:szCs w:val="24"/>
+              </w:rPr>
+              <w:t>8.</w:t>
+            </w:r>
+          </w:p>
+        </w:tc>
+        <w:tc>
+          <w:tcPr>
+            <w:tcW w:w="2073" w:type="dxa"/>
+          </w:tcPr>
+          <w:p>
+            <w:pPr>
+              <w:cnfStyle w:val="000000000000" w:firstRow="0" w:lastRow="0" w:firstColumn="0" w:lastColumn="0" w:oddVBand="0" w:evenVBand="0" w:oddHBand="0" w:evenHBand="0" w:firstRowFirstColumn="0" w:firstRowLastColumn="0" w:lastRowFirstColumn="0" w:lastRowLastColumn="0"/>
+              <w:rPr>
+                <w:sz w:val="24"/>
+                <w:szCs w:val="24"/>
+              </w:rPr>
+            </w:pPr>
+            <w:r>
+              <w:rPr>
+                <w:sz w:val="24"/>
+                <w:szCs w:val="24"/>
+              </w:rPr>
+              <w:t>Verify Order Confirmation Page</w:t>
+            </w:r>
+          </w:p>
+        </w:tc>
+        <w:tc>
+          <w:tcPr>
+            <w:tcW w:w="3724" w:type="dxa"/>
+          </w:tcPr>
+          <w:p>
+            <w:pPr>
+              <w:cnfStyle w:val="000000000000" w:firstRow="0" w:lastRow="0" w:firstColumn="0" w:lastColumn="0" w:oddVBand="0" w:evenVBand="0" w:oddHBand="0" w:evenHBand="0" w:firstRowFirstColumn="0" w:firstRowLastColumn="0" w:lastRowFirstColumn="0" w:lastRowLastColumn="0"/>
+              <w:rPr>
+                <w:sz w:val="24"/>
+                <w:szCs w:val="24"/>
+              </w:rPr>
+            </w:pPr>
+            <w:r>
+              <w:rPr>
+                <w:sz w:val="24"/>
+                <w:szCs w:val="24"/>
+              </w:rPr>
+              <w:t>1. Complete an order</w:t>
+            </w:r>
+          </w:p>
+          <w:p>
+            <w:pPr>
+              <w:cnfStyle w:val="000000000000" w:firstRow="0" w:lastRow="0" w:firstColumn="0" w:lastColumn="0" w:oddVBand="0" w:evenVBand="0" w:oddHBand="0" w:evenHBand="0" w:firstRowFirstColumn="0" w:firstRowLastColumn="0" w:lastRowFirstColumn="0" w:lastRowLastColumn="0"/>
+              <w:rPr>
+                <w:sz w:val="24"/>
+                <w:szCs w:val="24"/>
+              </w:rPr>
+            </w:pPr>
+            <w:r>
+              <w:rPr>
+                <w:sz w:val="24"/>
+                <w:szCs w:val="24"/>
+              </w:rPr>
+              <w:t>2. Verify that the order confirmation page displays a thank you message and order summary</w:t>
+            </w:r>
+          </w:p>
+        </w:tc>
+        <w:tc>
+          <w:tcPr>
+            <w:tcW w:w="3131" w:type="dxa"/>
+          </w:tcPr>
+          <w:p>
+            <w:pPr>
+              <w:cnfStyle w:val="000000000000" w:firstRow="0" w:lastRow="0" w:firstColumn="0" w:lastColumn="0" w:oddVBand="0" w:evenVBand="0" w:oddHBand="0" w:evenHBand="0" w:firstRowFirstColumn="0" w:firstRowLastColumn="0" w:lastRowFirstColumn="0" w:lastRowLastColumn="0"/>
+              <w:rPr>
+                <w:sz w:val="24"/>
+                <w:szCs w:val="24"/>
+              </w:rPr>
+            </w:pPr>
+            <w:r>
+              <w:rPr>
+                <w:sz w:val="24"/>
+                <w:szCs w:val="24"/>
+              </w:rPr>
+              <w:t>Order confirmation page displays a thank you message and order summary.</w:t>
+            </w:r>
+          </w:p>
+        </w:tc>
+      </w:tr>
+      <w:tr>
+        <w:trPr>
+          <w:cnfStyle w:val="000000100000" w:firstRow="0" w:lastRow="0" w:firstColumn="0" w:lastColumn="0" w:oddVBand="0" w:evenVBand="0" w:oddHBand="1" w:evenHBand="0" w:firstRowFirstColumn="0" w:firstRowLastColumn="0" w:lastRowFirstColumn="0" w:lastRowLastColumn="0"/>
+          <w:trHeight w:val="426"/>
+        </w:trPr>
+        <w:tc>
+          <w:tcPr>
+            <w:cnfStyle w:val="001000000000" w:firstRow="0" w:lastRow="0" w:firstColumn="1" w:lastColumn="0" w:oddVBand="0" w:evenVBand="0" w:oddHBand="0" w:evenHBand="0" w:firstRowFirstColumn="0" w:firstRowLastColumn="0" w:lastRowFirstColumn="0" w:lastRowLastColumn="0"/>
+            <w:tcW w:w="422" w:type="dxa"/>
+          </w:tcPr>
+          <w:p>
+            <w:pPr>
+              <w:jc w:val="both"/>
+              <w:rPr>
+                <w:sz w:val="24"/>
+                <w:szCs w:val="24"/>
+              </w:rPr>
+            </w:pPr>
+            <w:r>
+              <w:rPr>
+                <w:sz w:val="24"/>
+                <w:szCs w:val="24"/>
+              </w:rPr>
+              <w:t xml:space="preserve">9. </w:t>
+            </w:r>
+          </w:p>
+        </w:tc>
+        <w:tc>
+          <w:tcPr>
+            <w:tcW w:w="2073" w:type="dxa"/>
+          </w:tcPr>
+          <w:p>
+            <w:pPr>
+              <w:cnfStyle w:val="000000100000" w:firstRow="0" w:lastRow="0" w:firstColumn="0" w:lastColumn="0" w:oddVBand="0" w:evenVBand="0" w:oddHBand="1" w:evenHBand="0" w:firstRowFirstColumn="0" w:firstRowLastColumn="0" w:lastRowFirstColumn="0" w:lastRowLastColumn="0"/>
+              <w:rPr>
+                <w:sz w:val="24"/>
+                <w:szCs w:val="24"/>
+              </w:rPr>
+            </w:pPr>
+            <w:r>
+              <w:rPr>
+                <w:sz w:val="24"/>
+                <w:szCs w:val="24"/>
+              </w:rPr>
+              <w:t>Verify Back to Products Button</w:t>
+            </w:r>
+          </w:p>
+        </w:tc>
+        <w:tc>
+          <w:tcPr>
+            <w:tcW w:w="3724" w:type="dxa"/>
+          </w:tcPr>
+          <w:p>
+            <w:pPr>
+              <w:cnfStyle w:val="000000100000" w:firstRow="0" w:lastRow="0" w:firstColumn="0" w:lastColumn="0" w:oddVBand="0" w:evenVBand="0" w:oddHBand="1" w:evenHBand="0" w:firstRowFirstColumn="0" w:firstRowLastColumn="0" w:lastRowFirstColumn="0" w:lastRowLastColumn="0"/>
+              <w:rPr>
+                <w:sz w:val="24"/>
+                <w:szCs w:val="24"/>
+              </w:rPr>
+            </w:pPr>
+            <w:r>
+              <w:rPr>
+                <w:sz w:val="24"/>
+                <w:szCs w:val="24"/>
+              </w:rPr>
+              <w:t>1. Complete an order</w:t>
+            </w:r>
+          </w:p>
+          <w:p>
+            <w:pPr>
+              <w:cnfStyle w:val="000000100000" w:firstRow="0" w:lastRow="0" w:firstColumn="0" w:lastColumn="0" w:oddVBand="0" w:evenVBand="0" w:oddHBand="1" w:evenHBand="0" w:firstRowFirstColumn="0" w:firstRowLastColumn="0" w:lastRowFirstColumn="0" w:lastRowLastColumn="0"/>
+              <w:rPr>
+                <w:sz w:val="24"/>
+                <w:szCs w:val="24"/>
+              </w:rPr>
+            </w:pPr>
+            <w:r>
+              <w:rPr>
+                <w:sz w:val="24"/>
+                <w:szCs w:val="24"/>
+              </w:rPr>
+              <w:t>2. On the order confirmation page, click on “Back to Products” button</w:t>
+            </w:r>
+          </w:p>
+          <w:p>
+            <w:pPr>
+              <w:cnfStyle w:val="000000100000" w:firstRow="0" w:lastRow="0" w:firstColumn="0" w:lastColumn="0" w:oddVBand="0" w:evenVBand="0" w:oddHBand="1" w:evenHBand="0" w:firstRowFirstColumn="0" w:firstRowLastColumn="0" w:lastRowFirstColumn="0" w:lastRowLastColumn="0"/>
+              <w:rPr>
+                <w:sz w:val="24"/>
+                <w:szCs w:val="24"/>
+              </w:rPr>
+            </w:pPr>
+            <w:r>
+              <w:rPr>
+                <w:sz w:val="24"/>
+                <w:szCs w:val="24"/>
+              </w:rPr>
+              <w:t>3. Verify navigation back to the Home page</w:t>
+            </w:r>
+          </w:p>
+        </w:tc>
+        <w:tc>
+          <w:tcPr>
+            <w:tcW w:w="3131" w:type="dxa"/>
+          </w:tcPr>
+          <w:p>
+            <w:pPr>
+              <w:cnfStyle w:val="000000100000" w:firstRow="0" w:lastRow="0" w:firstColumn="0" w:lastColumn="0" w:oddVBand="0" w:evenVBand="0" w:oddHBand="1" w:evenHBand="0" w:firstRowFirstColumn="0" w:firstRowLastColumn="0" w:lastRowFirstColumn="0" w:lastRowLastColumn="0"/>
+              <w:rPr>
+                <w:sz w:val="24"/>
+                <w:szCs w:val="24"/>
+              </w:rPr>
+            </w:pPr>
+            <w:r>
+              <w:rPr>
+                <w:sz w:val="24"/>
+                <w:szCs w:val="24"/>
+              </w:rPr>
+              <w:t>User is navigated back to the Home page.</w:t>
+            </w:r>
+          </w:p>
+        </w:tc>
+      </w:tr>
+    </w:tbl>
+    <w:p>
+      <w:pPr>
+        <w:jc w:val="both"/>
+        <w:rPr>
+          <w:sz w:val="24"/>
+          <w:szCs w:val="24"/>
+        </w:rPr>
+      </w:pPr>
+    </w:p>
     <w:p>
       <w:pPr>
         <w:pStyle w:val="Naslov1"/>
         <w:jc w:val="both"/>
       </w:pPr>
-      <w:bookmarkStart w:id="9" w:name="_Toc167166146"/>
+      <w:bookmarkStart w:id="9" w:name="_Toc167530611"/>
       <w:r>
         <w:t>7. Additional Considerations</w:t>
       </w:r>
@@ -2832,7 +6106,7 @@
         <w:pStyle w:val="Naslov1"/>
         <w:jc w:val="both"/>
       </w:pPr>
-      <w:bookmarkStart w:id="10" w:name="_Toc167166147"/>
+      <w:bookmarkStart w:id="10" w:name="_Toc167530612"/>
       <w:r>
         <w:t>8. Conclusion</w:t>
       </w:r>
@@ -2872,7 +6146,21 @@
           <w:sz w:val="24"/>
           <w:szCs w:val="24"/>
         </w:rPr>
-        <w:t xml:space="preserve"> Regular reviews and updates to the test plan will help maintain its effectiveness and relevance as the project evolves. The Design Requirements are supplemented in a separate </w:t>
+        <w:t xml:space="preserve"> Regular reviews and updates to the test plan will help maintain its effectiveness and relevance as the project evolves. The Design Requirements</w:t>
+      </w:r>
+      <w:r>
+        <w:rPr>
+          <w:sz w:val="24"/>
+          <w:szCs w:val="24"/>
+        </w:rPr>
+        <w:t xml:space="preserve"> and detailed Test Scenarios</w:t>
+      </w:r>
+      <w:r>
+        <w:rPr>
+          <w:sz w:val="24"/>
+          <w:szCs w:val="24"/>
+        </w:rPr>
+        <w:t xml:space="preserve"> are supplemented in separate </w:t>
       </w:r>
       <w:r>
         <w:rPr>
@@ -2886,7 +6174,21 @@
           <w:sz w:val="24"/>
           <w:szCs w:val="24"/>
         </w:rPr>
-        <w:t>document.</w:t>
+        <w:t>document</w:t>
+      </w:r>
+      <w:r>
+        <w:rPr>
+          <w:sz w:val="24"/>
+          <w:szCs w:val="24"/>
+        </w:rPr>
+        <w:t>s</w:t>
+      </w:r>
+      <w:r>
+        <w:rPr>
+          <w:sz w:val="24"/>
+          <w:szCs w:val="24"/>
+        </w:rPr>
+        <w:t>.</w:t>
       </w:r>
     </w:p>
     <w:sectPr>

</xml_diff>